<commit_message>
Finished updating documentation with a few missing packages and suggestions.  Also incorporated changes to remove deprecated numpy float type and fix path errors on other machines.
</commit_message>
<xml_diff>
--- a/PCA_Analysis_Manual_rev4.docx
+++ b/PCA_Analysis_Manual_rev4.docx
@@ -412,7 +412,13 @@
               <w:rPr>
                 <w:rFonts w:cstheme="minorHAnsi"/>
               </w:rPr>
-              <w:t>1.3.0</w:t>
+              <w:t>1.3.</w:t>
+            </w:r>
+            <w:r>
+              <w:rPr>
+                <w:rFonts w:cstheme="minorHAnsi"/>
+              </w:rPr>
+              <w:t>2</w:t>
             </w:r>
           </w:p>
         </w:tc>
@@ -455,7 +461,31 @@
               <w:rPr>
                 <w:rFonts w:cstheme="minorHAnsi"/>
               </w:rPr>
-              <w:t>0.8.11</w:t>
+              <w:t>1</w:t>
+            </w:r>
+            <w:r>
+              <w:rPr>
+                <w:rFonts w:cstheme="minorHAnsi"/>
+              </w:rPr>
+              <w:t>.</w:t>
+            </w:r>
+            <w:r>
+              <w:rPr>
+                <w:rFonts w:cstheme="minorHAnsi"/>
+              </w:rPr>
+              <w:t>1</w:t>
+            </w:r>
+            <w:r>
+              <w:rPr>
+                <w:rFonts w:cstheme="minorHAnsi"/>
+              </w:rPr>
+              <w:t>.</w:t>
+            </w:r>
+            <w:r>
+              <w:rPr>
+                <w:rFonts w:cstheme="minorHAnsi"/>
+              </w:rPr>
+              <w:t>2</w:t>
             </w:r>
           </w:p>
         </w:tc>
@@ -517,14 +547,12 @@
                 <w:rFonts w:cstheme="minorHAnsi"/>
               </w:rPr>
             </w:pPr>
-            <w:proofErr w:type="spellStart"/>
             <w:r>
               <w:rPr>
                 <w:rFonts w:cstheme="minorHAnsi"/>
               </w:rPr>
               <w:t>numpy</w:t>
             </w:r>
-            <w:proofErr w:type="spellEnd"/>
           </w:p>
         </w:tc>
         <w:tc>
@@ -543,7 +571,7 @@
               <w:rPr>
                 <w:rFonts w:cstheme="minorHAnsi"/>
               </w:rPr>
-              <w:t>1.24.4</w:t>
+              <w:t>2.0.0</w:t>
             </w:r>
           </w:p>
         </w:tc>
@@ -586,7 +614,13 @@
               <w:rPr>
                 <w:rFonts w:cstheme="minorHAnsi"/>
               </w:rPr>
-              <w:t>3.7.2</w:t>
+              <w:t>3.7.</w:t>
+            </w:r>
+            <w:r>
+              <w:rPr>
+                <w:rFonts w:cstheme="minorHAnsi"/>
+              </w:rPr>
+              <w:t>5</w:t>
             </w:r>
           </w:p>
         </w:tc>
@@ -605,14 +639,12 @@
                 <w:rFonts w:cstheme="minorHAnsi"/>
               </w:rPr>
             </w:pPr>
-            <w:proofErr w:type="spellStart"/>
             <w:r>
               <w:rPr>
                 <w:rFonts w:cstheme="minorHAnsi"/>
               </w:rPr>
               <w:t>customtkinter</w:t>
             </w:r>
-            <w:proofErr w:type="spellEnd"/>
           </w:p>
         </w:tc>
         <w:tc>
@@ -631,7 +663,13 @@
               <w:rPr>
                 <w:rFonts w:cstheme="minorHAnsi"/>
               </w:rPr>
-              <w:t>5.2.0</w:t>
+              <w:t>5.2.</w:t>
+            </w:r>
+            <w:r>
+              <w:rPr>
+                <w:rFonts w:cstheme="minorHAnsi"/>
+              </w:rPr>
+              <w:t>2</w:t>
             </w:r>
           </w:p>
         </w:tc>
@@ -650,14 +688,12 @@
                 <w:rFonts w:cstheme="minorHAnsi"/>
               </w:rPr>
             </w:pPr>
-            <w:proofErr w:type="spellStart"/>
             <w:r>
               <w:rPr>
                 <w:rFonts w:cstheme="minorHAnsi"/>
               </w:rPr>
               <w:t>scipy</w:t>
             </w:r>
-            <w:proofErr w:type="spellEnd"/>
           </w:p>
         </w:tc>
         <w:tc>
@@ -677,6 +713,49 @@
                 <w:rFonts w:cstheme="minorHAnsi"/>
               </w:rPr>
               <w:t>1.10.1</w:t>
+            </w:r>
+          </w:p>
+        </w:tc>
+      </w:tr>
+      <w:tr>
+        <w:tc>
+          <w:tcPr>
+            <w:tcW w:w="3822" w:type="dxa"/>
+            <w:gridSpan w:val="2"/>
+          </w:tcPr>
+          <w:p>
+            <w:pPr>
+              <w:pStyle w:val="ListParagraph"/>
+              <w:ind w:left="0"/>
+              <w:rPr>
+                <w:rFonts w:cstheme="minorHAnsi"/>
+              </w:rPr>
+            </w:pPr>
+            <w:r>
+              <w:rPr>
+                <w:rFonts w:cstheme="minorHAnsi"/>
+              </w:rPr>
+              <w:t>openpyxl</w:t>
+            </w:r>
+          </w:p>
+        </w:tc>
+        <w:tc>
+          <w:tcPr>
+            <w:tcW w:w="3754" w:type="dxa"/>
+          </w:tcPr>
+          <w:p>
+            <w:pPr>
+              <w:pStyle w:val="ListParagraph"/>
+              <w:ind w:left="0"/>
+              <w:rPr>
+                <w:rFonts w:cstheme="minorHAnsi"/>
+              </w:rPr>
+            </w:pPr>
+            <w:r>
+              <w:rPr>
+                <w:rFonts w:cstheme="minorHAnsi"/>
+              </w:rPr>
+              <w:t>3.1.5</w:t>
             </w:r>
           </w:p>
         </w:tc>
@@ -698,16 +777,8 @@
               <w:rPr>
                 <w:rFonts w:cstheme="minorHAnsi"/>
               </w:rPr>
-              <w:t xml:space="preserve">(optional) </w:t>
+              <w:t>(optional) ipykernel</w:t>
             </w:r>
-            <w:proofErr w:type="spellStart"/>
-            <w:r>
-              <w:rPr>
-                <w:rFonts w:cstheme="minorHAnsi"/>
-              </w:rPr>
-              <w:t>ipykernel</w:t>
-            </w:r>
-            <w:proofErr w:type="spellEnd"/>
           </w:p>
         </w:tc>
         <w:tc>
@@ -792,16 +863,8 @@
               <w:rPr>
                 <w:rFonts w:cstheme="minorHAnsi"/>
               </w:rPr>
-              <w:t xml:space="preserve">(optional) </w:t>
+              <w:t>(optional) torchvision</w:t>
             </w:r>
-            <w:proofErr w:type="spellStart"/>
-            <w:r>
-              <w:rPr>
-                <w:rFonts w:cstheme="minorHAnsi"/>
-              </w:rPr>
-              <w:t>torchvision</w:t>
-            </w:r>
-            <w:proofErr w:type="spellEnd"/>
           </w:p>
         </w:tc>
         <w:tc>
@@ -843,16 +906,8 @@
               <w:rPr>
                 <w:rFonts w:cstheme="minorHAnsi"/>
               </w:rPr>
-              <w:t xml:space="preserve">(optional) </w:t>
+              <w:t>(optional) optuna</w:t>
             </w:r>
-            <w:proofErr w:type="spellStart"/>
-            <w:r>
-              <w:rPr>
-                <w:rFonts w:cstheme="minorHAnsi"/>
-              </w:rPr>
-              <w:t>optuna</w:t>
-            </w:r>
-            <w:proofErr w:type="spellEnd"/>
           </w:p>
         </w:tc>
         <w:tc>
@@ -900,16 +955,8 @@
               <w:rPr>
                 <w:rFonts w:cstheme="minorHAnsi"/>
               </w:rPr>
-              <w:t xml:space="preserve">(optional) </w:t>
+              <w:t>(optional) tqdm</w:t>
             </w:r>
-            <w:proofErr w:type="spellStart"/>
-            <w:r>
-              <w:rPr>
-                <w:rFonts w:cstheme="minorHAnsi"/>
-              </w:rPr>
-              <w:t>tqdm</w:t>
-            </w:r>
-            <w:proofErr w:type="spellEnd"/>
           </w:p>
         </w:tc>
         <w:tc>
@@ -1019,21 +1066,7 @@
         <w:rPr>
           <w:rFonts w:cstheme="minorHAnsi"/>
         </w:rPr>
-        <w:t xml:space="preserve">(The optional packages are only required for some of the </w:t>
-      </w:r>
-      <w:proofErr w:type="spellStart"/>
-      <w:r>
-        <w:rPr>
-          <w:rFonts w:cstheme="minorHAnsi"/>
-        </w:rPr>
-        <w:t>Jupyter</w:t>
-      </w:r>
-      <w:proofErr w:type="spellEnd"/>
-      <w:r>
-        <w:rPr>
-          <w:rFonts w:cstheme="minorHAnsi"/>
-        </w:rPr>
-        <w:t xml:space="preserve"> notebooks</w:t>
+        <w:t>(The optional packages are only required for some of the Jupyter notebooks</w:t>
       </w:r>
       <w:r>
         <w:rPr>
@@ -1134,6 +1167,7 @@
         <w:rPr>
           <w:rFonts w:ascii="Calibri" w:hAnsi="Calibri" w:cs="Calibri"/>
         </w:rPr>
+        <w:lastRenderedPageBreak/>
         <w:t xml:space="preserve">Download and install Visual Studio Code here: </w:t>
       </w:r>
       <w:hyperlink r:id="rId9" w:history="1">
@@ -1164,20 +1198,11 @@
           <w:rFonts w:ascii="Calibri" w:hAnsi="Calibri" w:cs="Calibri"/>
         </w:rPr>
       </w:pPr>
-      <w:proofErr w:type="gramStart"/>
       <w:r>
         <w:rPr>
           <w:rFonts w:ascii="Calibri" w:hAnsi="Calibri" w:cs="Calibri"/>
         </w:rPr>
-        <w:lastRenderedPageBreak/>
-        <w:t>Open up</w:t>
-      </w:r>
-      <w:proofErr w:type="gramEnd"/>
-      <w:r>
-        <w:rPr>
-          <w:rFonts w:ascii="Calibri" w:hAnsi="Calibri" w:cs="Calibri"/>
-        </w:rPr>
-        <w:t xml:space="preserve"> Command Prompt or PowerShell and install WSL </w:t>
+        <w:t xml:space="preserve">Open up Command Prompt or PowerShell and install WSL </w:t>
       </w:r>
       <w:r>
         <w:rPr>
@@ -1204,28 +1229,12 @@
           <w:rFonts w:ascii="Calibri" w:hAnsi="Calibri" w:cs="Calibri"/>
         </w:rPr>
       </w:pPr>
-      <w:proofErr w:type="spellStart"/>
       <w:r>
         <w:rPr>
           <w:rFonts w:ascii="Calibri" w:hAnsi="Calibri" w:cs="Calibri"/>
         </w:rPr>
-        <w:t>wsl</w:t>
-      </w:r>
-      <w:proofErr w:type="spellEnd"/>
-      <w:r>
-        <w:rPr>
-          <w:rFonts w:ascii="Calibri" w:hAnsi="Calibri" w:cs="Calibri"/>
-        </w:rPr>
-        <w:t xml:space="preserve"> --</w:t>
-      </w:r>
-      <w:proofErr w:type="gramStart"/>
-      <w:r>
-        <w:rPr>
-          <w:rFonts w:ascii="Calibri" w:hAnsi="Calibri" w:cs="Calibri"/>
-        </w:rPr>
-        <w:t>install</w:t>
-      </w:r>
-      <w:proofErr w:type="gramEnd"/>
+        <w:t>wsl --install</w:t>
+      </w:r>
     </w:p>
     <w:p>
       <w:pPr>
@@ -1239,28 +1248,12 @@
           <w:rFonts w:ascii="Calibri" w:hAnsi="Calibri" w:cs="Calibri"/>
         </w:rPr>
       </w:pPr>
-      <w:proofErr w:type="spellStart"/>
       <w:r>
         <w:rPr>
           <w:rFonts w:ascii="Calibri" w:hAnsi="Calibri" w:cs="Calibri"/>
         </w:rPr>
-        <w:t>wsl</w:t>
-      </w:r>
-      <w:proofErr w:type="spellEnd"/>
-      <w:r>
-        <w:rPr>
-          <w:rFonts w:ascii="Calibri" w:hAnsi="Calibri" w:cs="Calibri"/>
-        </w:rPr>
-        <w:t xml:space="preserve"> --install -d </w:t>
-      </w:r>
-      <w:proofErr w:type="gramStart"/>
-      <w:r>
-        <w:rPr>
-          <w:rFonts w:ascii="Calibri" w:hAnsi="Calibri" w:cs="Calibri"/>
-        </w:rPr>
-        <w:t>Ubuntu</w:t>
-      </w:r>
-      <w:proofErr w:type="gramEnd"/>
+        <w:t>wsl --install -d Ubuntu</w:t>
+      </w:r>
     </w:p>
     <w:p>
       <w:pPr>
@@ -1274,19 +1267,11 @@
           <w:rFonts w:ascii="Calibri" w:hAnsi="Calibri" w:cs="Calibri"/>
         </w:rPr>
       </w:pPr>
-      <w:proofErr w:type="spellStart"/>
       <w:r>
         <w:rPr>
           <w:rFonts w:ascii="Calibri" w:hAnsi="Calibri" w:cs="Calibri"/>
         </w:rPr>
-        <w:t>wsl</w:t>
-      </w:r>
-      <w:proofErr w:type="spellEnd"/>
-      <w:r>
-        <w:rPr>
-          <w:rFonts w:ascii="Calibri" w:hAnsi="Calibri" w:cs="Calibri"/>
-        </w:rPr>
-        <w:t xml:space="preserve"> -l -v (to check version)</w:t>
+        <w:t>wsl -l -v (to check version)</w:t>
       </w:r>
     </w:p>
     <w:p>
@@ -1301,19 +1286,11 @@
           <w:rFonts w:ascii="Calibri" w:hAnsi="Calibri" w:cs="Calibri"/>
         </w:rPr>
       </w:pPr>
-      <w:proofErr w:type="spellStart"/>
       <w:r>
         <w:rPr>
           <w:rFonts w:ascii="Calibri" w:hAnsi="Calibri" w:cs="Calibri"/>
         </w:rPr>
-        <w:t>wsl</w:t>
-      </w:r>
-      <w:proofErr w:type="spellEnd"/>
-      <w:r>
-        <w:rPr>
-          <w:rFonts w:ascii="Calibri" w:hAnsi="Calibri" w:cs="Calibri"/>
-        </w:rPr>
-        <w:t xml:space="preserve"> --set-version Ubuntu [insert either 1 or 2; see below]</w:t>
+        <w:t>wsl --set-version Ubuntu [insert either 1 or 2; see below]</w:t>
       </w:r>
     </w:p>
     <w:p>
@@ -1371,47 +1348,19 @@
         <w:rPr>
           <w:rFonts w:ascii="Calibri" w:hAnsi="Calibri" w:cs="Calibri"/>
         </w:rPr>
-        <w:t xml:space="preserve">), and version 2 can't connect to the internet over a VPN. If you're on a normal </w:t>
-      </w:r>
-      <w:proofErr w:type="spellStart"/>
+        <w:t xml:space="preserve">), and version 2 can't connect to the internet over a VPN. If you're on a normal WiFi network or </w:t>
+      </w:r>
       <w:r>
         <w:rPr>
           <w:rFonts w:ascii="Calibri" w:hAnsi="Calibri" w:cs="Calibri"/>
         </w:rPr>
-        <w:t>WiFi</w:t>
-      </w:r>
-      <w:proofErr w:type="spellEnd"/>
+        <w:t>can</w:t>
+      </w:r>
       <w:r>
         <w:rPr>
           <w:rFonts w:ascii="Calibri" w:hAnsi="Calibri" w:cs="Calibri"/>
         </w:rPr>
-        <w:t xml:space="preserve"> network or </w:t>
-      </w:r>
-      <w:r>
-        <w:rPr>
-          <w:rFonts w:ascii="Calibri" w:hAnsi="Calibri" w:cs="Calibri"/>
-        </w:rPr>
-        <w:t>can</w:t>
-      </w:r>
-      <w:r>
-        <w:rPr>
-          <w:rFonts w:ascii="Calibri" w:hAnsi="Calibri" w:cs="Calibri"/>
-        </w:rPr>
-        <w:t xml:space="preserve"> temporarily disconnect from your VPN, you should be able to download Python packages and do version control without a problem, so just set the version to version 2. If you are required by your organization to </w:t>
-      </w:r>
-      <w:proofErr w:type="gramStart"/>
-      <w:r>
-        <w:rPr>
-          <w:rFonts w:ascii="Calibri" w:hAnsi="Calibri" w:cs="Calibri"/>
-        </w:rPr>
-        <w:t>use a VPN at all times</w:t>
-      </w:r>
-      <w:proofErr w:type="gramEnd"/>
-      <w:r>
-        <w:rPr>
-          <w:rFonts w:ascii="Calibri" w:hAnsi="Calibri" w:cs="Calibri"/>
-        </w:rPr>
-        <w:t>, you will have to either only run code that uses the command-line interface (main.py) over WSL 1 or use a separate Git Bash terminal to clone the repository and pull changes on WSL 2.</w:t>
+        <w:t xml:space="preserve"> temporarily disconnect from your VPN, you should be able to download Python packages and do version control without a problem, so just set the version to version 2. If you are required by your organization to use a VPN at all times, you will have to either only run code that uses the command-line interface (main.py) over WSL 1 or use a separate Git Bash terminal to clone the repository and pull changes on WSL 2.</w:t>
       </w:r>
     </w:p>
     <w:p>
@@ -1451,21 +1400,7 @@
         <w:rPr>
           <w:rFonts w:ascii="Calibri" w:hAnsi="Calibri" w:cs="Calibri"/>
         </w:rPr>
-        <w:t xml:space="preserve">To start and stop </w:t>
-      </w:r>
-      <w:proofErr w:type="spellStart"/>
-      <w:r>
-        <w:rPr>
-          <w:rFonts w:ascii="Calibri" w:hAnsi="Calibri" w:cs="Calibri"/>
-        </w:rPr>
-        <w:t>wsl</w:t>
-      </w:r>
-      <w:proofErr w:type="spellEnd"/>
-      <w:r>
-        <w:rPr>
-          <w:rFonts w:ascii="Calibri" w:hAnsi="Calibri" w:cs="Calibri"/>
-        </w:rPr>
-        <w:t>, respectively, you can type the following commands in CMD or PowerShell:</w:t>
+        <w:t>To start and stop wsl, respectively, you can type the following commands in CMD or PowerShell:</w:t>
       </w:r>
     </w:p>
     <w:p>
@@ -1480,14 +1415,12 @@
           <w:rFonts w:ascii="Calibri" w:hAnsi="Calibri" w:cs="Calibri"/>
         </w:rPr>
       </w:pPr>
-      <w:proofErr w:type="spellStart"/>
       <w:r>
         <w:rPr>
           <w:rFonts w:ascii="Calibri" w:hAnsi="Calibri" w:cs="Calibri"/>
         </w:rPr>
         <w:t>wsl</w:t>
       </w:r>
-      <w:proofErr w:type="spellEnd"/>
     </w:p>
     <w:p>
       <w:pPr>
@@ -1501,28 +1434,12 @@
           <w:rFonts w:ascii="Calibri" w:hAnsi="Calibri" w:cs="Calibri"/>
         </w:rPr>
       </w:pPr>
-      <w:proofErr w:type="spellStart"/>
       <w:r>
         <w:rPr>
           <w:rFonts w:ascii="Calibri" w:hAnsi="Calibri" w:cs="Calibri"/>
         </w:rPr>
-        <w:t>wsl</w:t>
-      </w:r>
-      <w:proofErr w:type="spellEnd"/>
-      <w:r>
-        <w:rPr>
-          <w:rFonts w:ascii="Calibri" w:hAnsi="Calibri" w:cs="Calibri"/>
-        </w:rPr>
-        <w:t xml:space="preserve"> --terminate </w:t>
-      </w:r>
-      <w:proofErr w:type="gramStart"/>
-      <w:r>
-        <w:rPr>
-          <w:rFonts w:ascii="Calibri" w:hAnsi="Calibri" w:cs="Calibri"/>
-        </w:rPr>
-        <w:t>Ubuntu</w:t>
-      </w:r>
-      <w:proofErr w:type="gramEnd"/>
+        <w:t>wsl --terminate Ubuntu</w:t>
+      </w:r>
     </w:p>
     <w:p>
       <w:pPr>
@@ -1540,35 +1457,7 @@
         <w:rPr>
           <w:rFonts w:ascii="Calibri" w:hAnsi="Calibri" w:cs="Calibri"/>
         </w:rPr>
-        <w:t xml:space="preserve">Install the WSL + Python + </w:t>
-      </w:r>
-      <w:proofErr w:type="spellStart"/>
-      <w:r>
-        <w:rPr>
-          <w:rFonts w:ascii="Calibri" w:hAnsi="Calibri" w:cs="Calibri"/>
-        </w:rPr>
-        <w:t>Jupyter</w:t>
-      </w:r>
-      <w:proofErr w:type="spellEnd"/>
-      <w:r>
-        <w:rPr>
-          <w:rFonts w:ascii="Calibri" w:hAnsi="Calibri" w:cs="Calibri"/>
-        </w:rPr>
-        <w:t xml:space="preserve"> extensions in </w:t>
-      </w:r>
-      <w:proofErr w:type="spellStart"/>
-      <w:r>
-        <w:rPr>
-          <w:rFonts w:ascii="Calibri" w:hAnsi="Calibri" w:cs="Calibri"/>
-        </w:rPr>
-        <w:t>VSCode</w:t>
-      </w:r>
-      <w:proofErr w:type="spellEnd"/>
-      <w:r>
-        <w:rPr>
-          <w:rFonts w:ascii="Calibri" w:hAnsi="Calibri" w:cs="Calibri"/>
-        </w:rPr>
-        <w:t xml:space="preserve"> using the extensions store:</w:t>
+        <w:t>Install the WSL + Python + Jupyter extensions in VSCode using the extensions store:</w:t>
       </w:r>
     </w:p>
     <w:p>
@@ -1586,6 +1475,7 @@
           <w:noProof/>
           <w:color w:val="333333"/>
         </w:rPr>
+        <w:lastRenderedPageBreak/>
         <w:drawing>
           <wp:inline distT="0" distB="0" distL="0" distR="0" wp14:anchorId="42B7CFB8" wp14:editId="20A8A202">
             <wp:extent cx="1916994" cy="4343400"/>
@@ -1652,7 +1542,6 @@
         <w:rPr>
           <w:rFonts w:ascii="Calibri" w:hAnsi="Calibri" w:cs="Calibri"/>
         </w:rPr>
-        <w:lastRenderedPageBreak/>
         <w:t>(Make sure to install the extensions under the WSL: Ubuntu dropdown you see above</w:t>
       </w:r>
       <w:r>
@@ -1684,16 +1573,8 @@
         <w:rPr>
           <w:rFonts w:ascii="Calibri" w:hAnsi="Calibri" w:cs="Calibri"/>
         </w:rPr>
-        <w:t xml:space="preserve">Connect to WSL in </w:t>
-      </w:r>
-      <w:proofErr w:type="spellStart"/>
-      <w:r>
-        <w:rPr>
-          <w:rFonts w:ascii="Calibri" w:hAnsi="Calibri" w:cs="Calibri"/>
-        </w:rPr>
-        <w:t>VSCode</w:t>
-      </w:r>
-      <w:proofErr w:type="spellEnd"/>
+        <w:t>Connect to WSL in VSCode</w:t>
+      </w:r>
     </w:p>
     <w:p>
       <w:pPr>
@@ -1839,21 +1720,7 @@
         <w:rPr>
           <w:rFonts w:ascii="Calibri" w:hAnsi="Calibri" w:cs="Calibri"/>
         </w:rPr>
-        <w:t xml:space="preserve">Then select "Connect to WSL" in the drop-down menu that appears (you can also access the command palette by using </w:t>
-      </w:r>
-      <w:proofErr w:type="spellStart"/>
-      <w:r>
-        <w:rPr>
-          <w:rFonts w:ascii="Calibri" w:hAnsi="Calibri" w:cs="Calibri"/>
-        </w:rPr>
-        <w:t>Ctrl+Shift+P</w:t>
-      </w:r>
-      <w:proofErr w:type="spellEnd"/>
-      <w:r>
-        <w:rPr>
-          <w:rFonts w:ascii="Calibri" w:hAnsi="Calibri" w:cs="Calibri"/>
-        </w:rPr>
-        <w:t>)</w:t>
+        <w:t>Then select "Connect to WSL" in the drop-down menu that appears (you can also access the command palette by using Ctrl+Shift+P)</w:t>
       </w:r>
     </w:p>
     <w:p>
@@ -1996,21 +1863,12 @@
           <w:color w:val="FF0000"/>
         </w:rPr>
       </w:pPr>
-      <w:proofErr w:type="spellStart"/>
       <w:r>
         <w:rPr>
           <w:rFonts w:ascii="Calibri" w:hAnsi="Calibri" w:cs="Calibri"/>
           <w:color w:val="FF0000"/>
         </w:rPr>
-        <w:t>sudo</w:t>
-      </w:r>
-      <w:proofErr w:type="spellEnd"/>
-      <w:r>
-        <w:rPr>
-          <w:rFonts w:ascii="Calibri" w:hAnsi="Calibri" w:cs="Calibri"/>
-          <w:color w:val="FF0000"/>
-        </w:rPr>
-        <w:t xml:space="preserve"> apt update</w:t>
+        <w:t>sudo apt update</w:t>
       </w:r>
     </w:p>
     <w:p>
@@ -2026,21 +1884,12 @@
           <w:color w:val="FF0000"/>
         </w:rPr>
       </w:pPr>
-      <w:proofErr w:type="spellStart"/>
       <w:r>
         <w:rPr>
           <w:rFonts w:ascii="Calibri" w:hAnsi="Calibri" w:cs="Calibri"/>
           <w:color w:val="FF0000"/>
         </w:rPr>
-        <w:t>sudo</w:t>
-      </w:r>
-      <w:proofErr w:type="spellEnd"/>
-      <w:r>
-        <w:rPr>
-          <w:rFonts w:ascii="Calibri" w:hAnsi="Calibri" w:cs="Calibri"/>
-          <w:color w:val="FF0000"/>
-        </w:rPr>
-        <w:t xml:space="preserve"> apt upgrade</w:t>
+        <w:t>sudo apt upgrade</w:t>
       </w:r>
     </w:p>
     <w:p>
@@ -2056,21 +1905,13 @@
           <w:color w:val="FF0000"/>
         </w:rPr>
       </w:pPr>
-      <w:proofErr w:type="spellStart"/>
       <w:r>
         <w:rPr>
           <w:rFonts w:ascii="Calibri" w:hAnsi="Calibri" w:cs="Calibri"/>
           <w:color w:val="FF0000"/>
         </w:rPr>
-        <w:t>sudo</w:t>
-      </w:r>
-      <w:proofErr w:type="spellEnd"/>
-      <w:r>
-        <w:rPr>
-          <w:rFonts w:ascii="Calibri" w:hAnsi="Calibri" w:cs="Calibri"/>
-          <w:color w:val="FF0000"/>
-        </w:rPr>
-        <w:t xml:space="preserve"> apt install pip</w:t>
+        <w:lastRenderedPageBreak/>
+        <w:t>sudo apt install pip</w:t>
       </w:r>
     </w:p>
     <w:p>
@@ -2110,17 +1951,8 @@
           <w:rFonts w:ascii="Calibri" w:hAnsi="Calibri" w:cs="Calibri"/>
           <w:color w:val="FF0000"/>
         </w:rPr>
-        <w:t xml:space="preserve">pip install </w:t>
-      </w:r>
-      <w:proofErr w:type="gramStart"/>
-      <w:r>
-        <w:rPr>
-          <w:rFonts w:ascii="Calibri" w:hAnsi="Calibri" w:cs="Calibri"/>
-          <w:color w:val="FF0000"/>
-        </w:rPr>
-        <w:t>python</w:t>
-      </w:r>
-      <w:proofErr w:type="gramEnd"/>
+        <w:t>pip install python</w:t>
+      </w:r>
     </w:p>
     <w:p>
       <w:pPr>
@@ -2163,21 +1995,7 @@
         <w:rPr>
           <w:rFonts w:ascii="Calibri" w:hAnsi="Calibri" w:cs="Calibri"/>
         </w:rPr>
-        <w:t xml:space="preserve">How to create a virtual environment using </w:t>
-      </w:r>
-      <w:proofErr w:type="spellStart"/>
-      <w:r>
-        <w:rPr>
-          <w:rFonts w:ascii="Calibri" w:hAnsi="Calibri" w:cs="Calibri"/>
-        </w:rPr>
-        <w:t>virtualenv</w:t>
-      </w:r>
-      <w:proofErr w:type="spellEnd"/>
-      <w:r>
-        <w:rPr>
-          <w:rFonts w:ascii="Calibri" w:hAnsi="Calibri" w:cs="Calibri"/>
-        </w:rPr>
-        <w:t>:</w:t>
+        <w:t>How to create a virtual environment using virtualenv:</w:t>
       </w:r>
     </w:p>
     <w:p>
@@ -2219,21 +2037,7 @@
         <w:rPr>
           <w:rFonts w:ascii="Calibri" w:hAnsi="Calibri" w:cs="Calibri"/>
         </w:rPr>
-        <w:t>To summarize, the following commands create, activate, and deactivate a virtual environment named "</w:t>
-      </w:r>
-      <w:proofErr w:type="spellStart"/>
-      <w:r>
-        <w:rPr>
-          <w:rFonts w:ascii="Calibri" w:hAnsi="Calibri" w:cs="Calibri"/>
-        </w:rPr>
-        <w:t>virtenv</w:t>
-      </w:r>
-      <w:proofErr w:type="spellEnd"/>
-      <w:r>
-        <w:rPr>
-          <w:rFonts w:ascii="Calibri" w:hAnsi="Calibri" w:cs="Calibri"/>
-        </w:rPr>
-        <w:t>":</w:t>
+        <w:t>To summarize, the following commands create, activate, and deactivate a virtual environment named "virtenv":</w:t>
       </w:r>
     </w:p>
     <w:p>
@@ -2251,7 +2055,6 @@
           <w:szCs w:val="22"/>
         </w:rPr>
       </w:pPr>
-      <w:proofErr w:type="spellStart"/>
       <w:r>
         <w:rPr>
           <w:rFonts w:ascii="Calibri" w:hAnsi="Calibri" w:cs="Calibri"/>
@@ -2259,29 +2062,8 @@
           <w:sz w:val="22"/>
           <w:szCs w:val="22"/>
         </w:rPr>
-        <w:t>virtualenv</w:t>
-      </w:r>
-      <w:proofErr w:type="spellEnd"/>
-      <w:r>
-        <w:rPr>
-          <w:rFonts w:ascii="Calibri" w:hAnsi="Calibri" w:cs="Calibri"/>
-          <w:color w:val="FF0000"/>
-          <w:sz w:val="22"/>
-          <w:szCs w:val="22"/>
-        </w:rPr>
-        <w:t xml:space="preserve"> -p python3 </w:t>
-      </w:r>
-      <w:proofErr w:type="spellStart"/>
-      <w:r>
-        <w:rPr>
-          <w:rFonts w:ascii="Calibri" w:hAnsi="Calibri" w:cs="Calibri"/>
-          <w:color w:val="FF0000"/>
-          <w:sz w:val="22"/>
-          <w:szCs w:val="22"/>
-        </w:rPr>
-        <w:t>virtenv</w:t>
-      </w:r>
-      <w:proofErr w:type="spellEnd"/>
+        <w:t>virtualenv -p python3 virtenv</w:t>
+      </w:r>
     </w:p>
     <w:p>
       <w:pPr>
@@ -2305,39 +2087,8 @@
           <w:sz w:val="22"/>
           <w:szCs w:val="22"/>
         </w:rPr>
-        <w:t xml:space="preserve">source </w:t>
-      </w:r>
-      <w:proofErr w:type="spellStart"/>
-      <w:r>
-        <w:rPr>
-          <w:rFonts w:ascii="Calibri" w:hAnsi="Calibri" w:cs="Calibri"/>
-          <w:color w:val="FF0000"/>
-          <w:sz w:val="22"/>
-          <w:szCs w:val="22"/>
-        </w:rPr>
-        <w:t>virtenv</w:t>
-      </w:r>
-      <w:proofErr w:type="spellEnd"/>
-      <w:r>
-        <w:rPr>
-          <w:rFonts w:ascii="Calibri" w:hAnsi="Calibri" w:cs="Calibri"/>
-          <w:color w:val="FF0000"/>
-          <w:sz w:val="22"/>
-          <w:szCs w:val="22"/>
-        </w:rPr>
-        <w:t>/bin/</w:t>
-      </w:r>
-      <w:proofErr w:type="gramStart"/>
-      <w:r>
-        <w:rPr>
-          <w:rFonts w:ascii="Calibri" w:hAnsi="Calibri" w:cs="Calibri"/>
-          <w:color w:val="FF0000"/>
-          <w:sz w:val="22"/>
-          <w:szCs w:val="22"/>
-        </w:rPr>
-        <w:t>activate</w:t>
-      </w:r>
-      <w:proofErr w:type="gramEnd"/>
+        <w:t>source virtenv/bin/activate</w:t>
+      </w:r>
     </w:p>
     <w:p>
       <w:pPr>
@@ -2379,18 +2130,8 @@
           <w:sz w:val="22"/>
           <w:szCs w:val="22"/>
         </w:rPr>
-        <w:t xml:space="preserve">You just need to execute the first two for </w:t>
-      </w:r>
-      <w:proofErr w:type="gramStart"/>
-      <w:r>
-        <w:rPr>
-          <w:rFonts w:ascii="Calibri" w:hAnsi="Calibri" w:cs="Calibri"/>
-          <w:sz w:val="22"/>
-          <w:szCs w:val="22"/>
-        </w:rPr>
-        <w:t>now</w:t>
-      </w:r>
-      <w:proofErr w:type="gramEnd"/>
+        <w:t>You just need to execute the first two for now</w:t>
+      </w:r>
     </w:p>
     <w:p>
       <w:pPr>
@@ -2520,6 +2261,66 @@
           <w:color w:val="FF0000"/>
         </w:rPr>
         <w:t xml:space="preserve"> --proxy=http://proxy01.pnl.gov:3128</w:t>
+      </w:r>
+    </w:p>
+    <w:p>
+      <w:pPr>
+        <w:numPr>
+          <w:ilvl w:val="1"/>
+          <w:numId w:val="18"/>
+        </w:numPr>
+        <w:spacing w:after="0" w:line="240" w:lineRule="auto"/>
+        <w:textAlignment w:val="center"/>
+        <w:rPr>
+          <w:rFonts w:ascii="Calibri" w:hAnsi="Calibri" w:cs="Calibri"/>
+        </w:rPr>
+      </w:pPr>
+      <w:r>
+        <w:rPr>
+          <w:rFonts w:cstheme="minorHAnsi"/>
+          <w:b/>
+          <w:bCs/>
+          <w:u w:val="single"/>
+        </w:rPr>
+        <w:t>Note</w:t>
+      </w:r>
+      <w:r>
+        <w:rPr>
+          <w:rFonts w:cstheme="minorHAnsi"/>
+        </w:rPr>
+        <w:t>: Y</w:t>
+      </w:r>
+      <w:r>
+        <w:rPr>
+          <w:rFonts w:cstheme="minorHAnsi"/>
+        </w:rPr>
+        <w:t xml:space="preserve">ou may also have to run the command </w:t>
+      </w:r>
+      <w:r>
+        <w:rPr>
+          <w:rFonts w:cstheme="minorHAnsi"/>
+          <w:color w:val="FF0000"/>
+        </w:rPr>
+        <w:t>sudo apt install python3-tk -y</w:t>
+      </w:r>
+      <w:r>
+        <w:rPr>
+          <w:rFonts w:cstheme="minorHAnsi"/>
+        </w:rPr>
+        <w:t xml:space="preserve"> if you get an error stating that </w:t>
+      </w:r>
+      <w:r>
+        <w:rPr>
+          <w:rFonts w:cstheme="minorHAnsi"/>
+          <w:color w:val="FF0000"/>
+        </w:rPr>
+        <w:t xml:space="preserve">tkinter </w:t>
+      </w:r>
+      <w:r>
+        <w:rPr>
+          <w:rFonts w:cstheme="minorHAnsi"/>
+        </w:rPr>
+        <w:t>is not installed.</w:t>
       </w:r>
     </w:p>
     <w:p>
@@ -2625,7 +2426,6 @@
           <w:color w:val="333333"/>
           <w:lang w:eastAsia="en-US"/>
         </w:rPr>
-        <w:lastRenderedPageBreak/>
         <w:t>Then m</w:t>
       </w:r>
       <w:r>
@@ -2799,21 +2599,7 @@
         <w:rPr>
           <w:rFonts w:ascii="Calibri" w:hAnsi="Calibri" w:cs="Calibri"/>
         </w:rPr>
-        <w:t xml:space="preserve">Finally, if you desire to run some of the test notebooks in the repository, you can set up </w:t>
-      </w:r>
-      <w:proofErr w:type="spellStart"/>
-      <w:r>
-        <w:rPr>
-          <w:rFonts w:ascii="Calibri" w:hAnsi="Calibri" w:cs="Calibri"/>
-        </w:rPr>
-        <w:t>Jupyter</w:t>
-      </w:r>
-      <w:proofErr w:type="spellEnd"/>
-      <w:r>
-        <w:rPr>
-          <w:rFonts w:ascii="Calibri" w:hAnsi="Calibri" w:cs="Calibri"/>
-        </w:rPr>
-        <w:t xml:space="preserve"> notebooks to work in a virtual environment:</w:t>
+        <w:t>Finally, if you desire to run some of the test notebooks in the repository, you can set up Jupyter notebooks to work in a virtual environment:</w:t>
       </w:r>
     </w:p>
     <w:p>
@@ -2864,19 +2650,8 @@
           <w:rFonts w:ascii="Calibri" w:hAnsi="Calibri" w:cs="Calibri"/>
           <w:color w:val="FF0000"/>
         </w:rPr>
-        <w:t xml:space="preserve">pip install </w:t>
-      </w:r>
-      <w:proofErr w:type="spellStart"/>
-      <w:proofErr w:type="gramStart"/>
-      <w:r>
-        <w:rPr>
-          <w:rFonts w:ascii="Calibri" w:hAnsi="Calibri" w:cs="Calibri"/>
-          <w:color w:val="FF0000"/>
-        </w:rPr>
-        <w:t>ipykernel</w:t>
-      </w:r>
-      <w:proofErr w:type="spellEnd"/>
-      <w:proofErr w:type="gramEnd"/>
+        <w:t>pip install ipykernel</w:t>
+      </w:r>
     </w:p>
     <w:p>
       <w:pPr>
@@ -2890,21 +2665,12 @@
           <w:rFonts w:ascii="Calibri" w:hAnsi="Calibri" w:cs="Calibri"/>
         </w:rPr>
       </w:pPr>
-      <w:proofErr w:type="spellStart"/>
       <w:r>
         <w:rPr>
           <w:rFonts w:ascii="Calibri" w:hAnsi="Calibri" w:cs="Calibri"/>
           <w:color w:val="FF0000"/>
         </w:rPr>
-        <w:t>ipython</w:t>
-      </w:r>
-      <w:proofErr w:type="spellEnd"/>
-      <w:r>
-        <w:rPr>
-          <w:rFonts w:ascii="Calibri" w:hAnsi="Calibri" w:cs="Calibri"/>
-          <w:color w:val="FF0000"/>
-        </w:rPr>
-        <w:t xml:space="preserve"> kernel install --user --name=</w:t>
+        <w:t>ipython kernel install --user --name=</w:t>
       </w:r>
       <w:r>
         <w:rPr>
@@ -3058,6 +2824,7 @@
         <w:rPr>
           <w:rFonts w:cstheme="minorHAnsi"/>
         </w:rPr>
+        <w:lastRenderedPageBreak/>
         <w:t xml:space="preserve">mass </w:t>
       </w:r>
       <w:r>
@@ -3867,14 +3634,7 @@
         <w:rPr>
           <w:rFonts w:cstheme="minorHAnsi"/>
         </w:rPr>
-        <w:t xml:space="preserve"> should show up in the mass </w:t>
-      </w:r>
-      <w:r>
-        <w:rPr>
-          <w:rFonts w:cstheme="minorHAnsi"/>
-        </w:rPr>
-        <w:lastRenderedPageBreak/>
-        <w:t xml:space="preserve">calibration panel’s text box </w:t>
+        <w:t xml:space="preserve"> should show up in the mass calibration panel’s text box </w:t>
       </w:r>
       <w:r>
         <w:rPr>
@@ -4019,24 +3779,8 @@
         <w:rPr>
           <w:rFonts w:cstheme="minorHAnsi"/>
         </w:rPr>
-        <w:t xml:space="preserve">and click “Add to </w:t>
-      </w:r>
-      <w:proofErr w:type="spellStart"/>
-      <w:proofErr w:type="gramStart"/>
-      <w:r>
-        <w:rPr>
-          <w:rFonts w:cstheme="minorHAnsi"/>
-        </w:rPr>
-        <w:t>Peaklist</w:t>
-      </w:r>
-      <w:proofErr w:type="spellEnd"/>
-      <w:r>
-        <w:rPr>
-          <w:rFonts w:cstheme="minorHAnsi"/>
-        </w:rPr>
-        <w:t>”</w:t>
-      </w:r>
-      <w:proofErr w:type="gramEnd"/>
+        <w:t>and click “Add to Peaklist”</w:t>
+      </w:r>
     </w:p>
     <w:p>
       <w:pPr>
@@ -4208,34 +3952,33 @@
         <w:rPr>
           <w:rFonts w:cstheme="minorHAnsi"/>
         </w:rPr>
-        <w:t xml:space="preserve"> to make sure all new peak lists have been created</w:t>
-      </w:r>
-      <w:r>
-        <w:rPr>
-          <w:rFonts w:cstheme="minorHAnsi"/>
-        </w:rPr>
         <w:t xml:space="preserve"> </w:t>
       </w:r>
       <w:r>
         <w:rPr>
           <w:rFonts w:cstheme="minorHAnsi"/>
         </w:rPr>
+        <w:lastRenderedPageBreak/>
+        <w:t>to make sure all new peak lists have been created</w:t>
+      </w:r>
+      <w:r>
+        <w:rPr>
+          <w:rFonts w:cstheme="minorHAnsi"/>
+        </w:rPr>
+        <w:t xml:space="preserve"> </w:t>
+      </w:r>
+      <w:r>
+        <w:rPr>
+          <w:rFonts w:cstheme="minorHAnsi"/>
+        </w:rPr>
         <w:sym w:font="Symbol" w:char="F0AE"/>
       </w:r>
       <w:r>
         <w:rPr>
           <w:rFonts w:cstheme="minorHAnsi"/>
         </w:rPr>
-        <w:t xml:space="preserve"> now close the pop-up </w:t>
-      </w:r>
-      <w:proofErr w:type="gramStart"/>
-      <w:r>
-        <w:rPr>
-          <w:rFonts w:cstheme="minorHAnsi"/>
-        </w:rPr>
-        <w:t>window</w:t>
-      </w:r>
-      <w:proofErr w:type="gramEnd"/>
+        <w:t xml:space="preserve"> now close the pop-up window</w:t>
+      </w:r>
     </w:p>
     <w:p>
       <w:pPr>
@@ -4420,21 +4163,7 @@
         <w:rPr>
           <w:rFonts w:cstheme="minorHAnsi"/>
         </w:rPr>
-        <w:t xml:space="preserve">the “Peak Statistics </w:t>
-      </w:r>
-      <w:proofErr w:type="gramStart"/>
-      <w:r>
-        <w:rPr>
-          <w:rFonts w:cstheme="minorHAnsi"/>
-        </w:rPr>
-        <w:t>On</w:t>
-      </w:r>
-      <w:proofErr w:type="gramEnd"/>
-      <w:r>
-        <w:rPr>
-          <w:rFonts w:cstheme="minorHAnsi"/>
-        </w:rPr>
-        <w:t xml:space="preserve"> Selected Spectra”</w:t>
+        <w:t>the “Peak Statistics On Selected Spectra”</w:t>
       </w:r>
       <w:r>
         <w:rPr>
@@ -4960,19 +4689,11 @@
         </w:rPr>
         <w:t xml:space="preserve"> paste the new file into the </w:t>
       </w:r>
-      <w:proofErr w:type="spellStart"/>
-      <w:r>
-        <w:rPr>
-          <w:rFonts w:cstheme="minorHAnsi"/>
-        </w:rPr>
-        <w:t>pca</w:t>
-      </w:r>
-      <w:proofErr w:type="spellEnd"/>
-      <w:r>
-        <w:rPr>
-          <w:rFonts w:cstheme="minorHAnsi"/>
-        </w:rPr>
-        <w:t xml:space="preserve"> </w:t>
+      <w:r>
+        <w:rPr>
+          <w:rFonts w:cstheme="minorHAnsi"/>
+        </w:rPr>
+        <w:t xml:space="preserve">pca </w:t>
       </w:r>
       <w:r>
         <w:rPr>
@@ -5072,7 +4793,6 @@
         <w:rPr>
           <w:rFonts w:cstheme="minorHAnsi"/>
         </w:rPr>
-        <w:lastRenderedPageBreak/>
         <w:t xml:space="preserve">Now open the file again in </w:t>
       </w:r>
       <w:r>
@@ -5091,21 +4811,7 @@
         <w:rPr>
           <w:rFonts w:cstheme="minorHAnsi"/>
         </w:rPr>
-        <w:t xml:space="preserve"> (preferably Notepad++ for </w:t>
-      </w:r>
-      <w:proofErr w:type="spellStart"/>
-      <w:r>
-        <w:rPr>
-          <w:rFonts w:cstheme="minorHAnsi"/>
-        </w:rPr>
-        <w:t>RegEx</w:t>
-      </w:r>
-      <w:proofErr w:type="spellEnd"/>
-      <w:r>
-        <w:rPr>
-          <w:rFonts w:cstheme="minorHAnsi"/>
-        </w:rPr>
-        <w:t xml:space="preserve"> editing purposes)</w:t>
+        <w:t xml:space="preserve"> (preferably Notepad++ for RegEx editing purposes)</w:t>
       </w:r>
       <w:r>
         <w:rPr>
@@ -5271,6 +4977,7 @@
           <w:rFonts w:cstheme="minorHAnsi"/>
           <w:noProof/>
         </w:rPr>
+        <w:lastRenderedPageBreak/>
         <w:drawing>
           <wp:inline distT="0" distB="0" distL="0" distR="0" wp14:anchorId="1C99B378" wp14:editId="643C8A45">
             <wp:extent cx="5274310" cy="1821815"/>
@@ -5469,21 +5176,7 @@
         <w:rPr>
           <w:rFonts w:cstheme="minorHAnsi"/>
         </w:rPr>
-        <w:t xml:space="preserve"> paths that must be changed before you run the software </w:t>
-      </w:r>
-      <w:proofErr w:type="gramStart"/>
-      <w:r>
-        <w:rPr>
-          <w:rFonts w:cstheme="minorHAnsi"/>
-        </w:rPr>
-        <w:t>in order to</w:t>
-      </w:r>
-      <w:proofErr w:type="gramEnd"/>
-      <w:r>
-        <w:rPr>
-          <w:rFonts w:cstheme="minorHAnsi"/>
-        </w:rPr>
-        <w:t xml:space="preserve"> ensure it is using the correct data and file locations.</w:t>
+        <w:t xml:space="preserve"> paths that must be changed before you run the software in order to ensure it is using the correct data and file locations.</w:t>
       </w:r>
       <w:r>
         <w:rPr>
@@ -5676,19 +5369,7 @@
         <w:rPr>
           <w:rFonts w:cstheme="minorHAnsi"/>
         </w:rPr>
-        <w:t xml:space="preserve">, including the </w:t>
-      </w:r>
-      <w:r>
-        <w:rPr>
-          <w:rFonts w:cstheme="minorHAnsi"/>
-        </w:rPr>
-        <w:t>file extension</w:t>
-      </w:r>
-      <w:r>
-        <w:rPr>
-          <w:rFonts w:cstheme="minorHAnsi"/>
-        </w:rPr>
-        <w:t>.</w:t>
+        <w:t>, including the file extension.</w:t>
       </w:r>
     </w:p>
     <w:p>
@@ -5856,35 +5537,7 @@
         <w:rPr>
           <w:rFonts w:cstheme="minorHAnsi"/>
         </w:rPr>
-        <w:t xml:space="preserve"> using </w:t>
-      </w:r>
-      <w:proofErr w:type="spellStart"/>
-      <w:r>
-        <w:rPr>
-          <w:rFonts w:cstheme="minorHAnsi"/>
-        </w:rPr>
-        <w:t>Ctrl+click</w:t>
-      </w:r>
-      <w:proofErr w:type="spellEnd"/>
-      <w:r>
-        <w:rPr>
-          <w:rFonts w:cstheme="minorHAnsi"/>
-        </w:rPr>
-        <w:t xml:space="preserve"> to select multiple or </w:t>
-      </w:r>
-      <w:proofErr w:type="spellStart"/>
-      <w:r>
-        <w:rPr>
-          <w:rFonts w:cstheme="minorHAnsi"/>
-        </w:rPr>
-        <w:t>Shift+click</w:t>
-      </w:r>
-      <w:proofErr w:type="spellEnd"/>
-      <w:r>
-        <w:rPr>
-          <w:rFonts w:cstheme="minorHAnsi"/>
-        </w:rPr>
-        <w:t xml:space="preserve"> to select the start, end, and any entries between. Finally, click “Save and exit” to finish.</w:t>
+        <w:t xml:space="preserve"> using Ctrl+click to select multiple or Shift+click to select the start, end, and any entries between. Finally, click “Save and exit” to finish.</w:t>
       </w:r>
     </w:p>
     <w:p>
@@ -6138,7 +5791,6 @@
         </w:rPr>
         <w:t xml:space="preserve">; </w:t>
       </w:r>
-      <w:proofErr w:type="spellStart"/>
       <w:r>
         <w:rPr>
           <w:rFonts w:cstheme="minorHAnsi"/>
@@ -6146,7 +5798,6 @@
         </w:rPr>
         <w:t>main_gui</w:t>
       </w:r>
-      <w:proofErr w:type="spellEnd"/>
       <w:r>
         <w:rPr>
           <w:rFonts w:cstheme="minorHAnsi"/>
@@ -6215,31 +5866,13 @@
         </w:rPr>
         <w:t xml:space="preserve"> and the folder in which it exists—this should be the path of the location in which you downloaded the PCA analysis software followed by “</w:t>
       </w:r>
-      <w:proofErr w:type="spellStart"/>
-      <w:r>
-        <w:rPr>
-          <w:rFonts w:cstheme="minorHAnsi"/>
-          <w:color w:val="FF0000"/>
-        </w:rPr>
-        <w:t>pca</w:t>
-      </w:r>
-      <w:proofErr w:type="spellEnd"/>
-      <w:r>
-        <w:rPr>
-          <w:rFonts w:cstheme="minorHAnsi"/>
-          <w:color w:val="FF0000"/>
-        </w:rPr>
-        <w:t>-analysis/SIMS_PCA/SIMS_PCA/</w:t>
-      </w:r>
-      <w:proofErr w:type="spellStart"/>
-      <w:r>
-        <w:rPr>
-          <w:rFonts w:cstheme="minorHAnsi"/>
-          <w:color w:val="FF0000"/>
-        </w:rPr>
-        <w:t>src</w:t>
-      </w:r>
-      <w:proofErr w:type="spellEnd"/>
+      <w:r>
+        <w:rPr>
+          <w:rFonts w:cstheme="minorHAnsi"/>
+          <w:color w:val="FF0000"/>
+        </w:rPr>
+        <w:t>pca-analysis/SIMS_PCA/SIMS_PCA/src</w:t>
+      </w:r>
       <w:r>
         <w:rPr>
           <w:rFonts w:cstheme="minorHAnsi"/>
@@ -6251,35 +5884,7 @@
         <w:rPr>
           <w:rFonts w:cstheme="minorHAnsi"/>
         </w:rPr>
-        <w:t xml:space="preserve"> (for instance, your path will probably look something like /home/username/</w:t>
-      </w:r>
-      <w:proofErr w:type="spellStart"/>
-      <w:r>
-        <w:rPr>
-          <w:rFonts w:cstheme="minorHAnsi"/>
-        </w:rPr>
-        <w:t>pca</w:t>
-      </w:r>
-      <w:proofErr w:type="spellEnd"/>
-      <w:r>
-        <w:rPr>
-          <w:rFonts w:cstheme="minorHAnsi"/>
-        </w:rPr>
-        <w:t>-analysis/SIMS_PCA/SIMS_PCA/</w:t>
-      </w:r>
-      <w:proofErr w:type="spellStart"/>
-      <w:r>
-        <w:rPr>
-          <w:rFonts w:cstheme="minorHAnsi"/>
-        </w:rPr>
-        <w:t>src</w:t>
-      </w:r>
-      <w:proofErr w:type="spellEnd"/>
-      <w:r>
-        <w:rPr>
-          <w:rFonts w:cstheme="minorHAnsi"/>
-        </w:rPr>
-        <w:t xml:space="preserve">) </w:t>
+        <w:t xml:space="preserve"> (for instance, your path will probably look something like /home/username/pca-analysis/SIMS_PCA/SIMS_PCA/src) </w:t>
       </w:r>
       <w:r>
         <w:rPr>
@@ -6304,21 +5909,7 @@
         <w:rPr>
           <w:rFonts w:cstheme="minorHAnsi"/>
         </w:rPr>
-        <w:t xml:space="preserve">with </w:t>
-      </w:r>
-      <w:proofErr w:type="spellStart"/>
-      <w:r>
-        <w:rPr>
-          <w:rFonts w:cstheme="minorHAnsi"/>
-        </w:rPr>
-        <w:t>VSCode</w:t>
-      </w:r>
-      <w:proofErr w:type="spellEnd"/>
-      <w:r>
-        <w:rPr>
-          <w:rFonts w:cstheme="minorHAnsi"/>
-        </w:rPr>
-        <w:t>, your</w:t>
+        <w:t>with VSCode, your</w:t>
       </w:r>
       <w:r>
         <w:rPr>
@@ -6377,21 +5968,12 @@
         </w:rPr>
         <w:t xml:space="preserve">, change the value of </w:t>
       </w:r>
-      <w:proofErr w:type="spellStart"/>
-      <w:r>
-        <w:rPr>
-          <w:rFonts w:cstheme="minorHAnsi"/>
-          <w:color w:val="FF0000"/>
-        </w:rPr>
-        <w:t>pcaDir</w:t>
-      </w:r>
-      <w:proofErr w:type="spellEnd"/>
-      <w:r>
-        <w:rPr>
-          <w:rFonts w:cstheme="minorHAnsi"/>
-          <w:color w:val="FF0000"/>
-        </w:rPr>
-        <w:t xml:space="preserve"> </w:t>
+      <w:r>
+        <w:rPr>
+          <w:rFonts w:cstheme="minorHAnsi"/>
+          <w:color w:val="FF0000"/>
+        </w:rPr>
+        <w:t xml:space="preserve">pcaDir </w:t>
       </w:r>
       <w:r>
         <w:rPr>
@@ -6404,23 +5986,7 @@
           <w:rFonts w:cstheme="minorHAnsi"/>
           <w:color w:val="FF0000"/>
         </w:rPr>
-        <w:t>”&lt;PATH_TO_PCA&gt;/</w:t>
-      </w:r>
-      <w:proofErr w:type="spellStart"/>
-      <w:r>
-        <w:rPr>
-          <w:rFonts w:cstheme="minorHAnsi"/>
-          <w:color w:val="FF0000"/>
-        </w:rPr>
-        <w:t>pca</w:t>
-      </w:r>
-      <w:proofErr w:type="spellEnd"/>
-      <w:r>
-        <w:rPr>
-          <w:rFonts w:cstheme="minorHAnsi"/>
-          <w:color w:val="FF0000"/>
-        </w:rPr>
-        <w:t>-analysis/SIMS_PCA/SIMS_PCA”</w:t>
+        <w:t>”&lt;PATH_TO_PCA&gt;/pca-analysis/SIMS_PCA/SIMS_PCA”</w:t>
       </w:r>
     </w:p>
     <w:p>
@@ -6492,7 +6058,6 @@
         </w:rPr>
         <w:t xml:space="preserve">, you will see a variable called </w:t>
       </w:r>
-      <w:proofErr w:type="spellStart"/>
       <w:r>
         <w:rPr>
           <w:rFonts w:cstheme="minorHAnsi"/>
@@ -6500,7 +6065,6 @@
         </w:rPr>
         <w:t>positive_or_negative_ion</w:t>
       </w:r>
-      <w:proofErr w:type="spellEnd"/>
       <w:r>
         <w:rPr>
           <w:rFonts w:cstheme="minorHAnsi"/>
@@ -6611,7 +6175,6 @@
         </w:rPr>
         <w:t xml:space="preserve">, the variable </w:t>
       </w:r>
-      <w:proofErr w:type="spellStart"/>
       <w:r>
         <w:rPr>
           <w:rFonts w:cstheme="minorHAnsi"/>
@@ -6619,7 +6182,6 @@
         </w:rPr>
         <w:t>f_rawsims_data</w:t>
       </w:r>
-      <w:proofErr w:type="spellEnd"/>
       <w:r>
         <w:rPr>
           <w:rFonts w:cstheme="minorHAnsi"/>
@@ -6637,23 +6199,7 @@
           <w:rFonts w:cstheme="minorHAnsi"/>
           <w:color w:val="FF0000"/>
         </w:rPr>
-        <w:t>sims-data/</w:t>
-      </w:r>
-      <w:proofErr w:type="spellStart"/>
-      <w:r>
-        <w:rPr>
-          <w:rFonts w:cstheme="minorHAnsi"/>
-          <w:color w:val="FF0000"/>
-        </w:rPr>
-        <w:t>OriginalData</w:t>
-      </w:r>
-      <w:proofErr w:type="spellEnd"/>
-      <w:r>
-        <w:rPr>
-          <w:rFonts w:cstheme="minorHAnsi"/>
-          <w:color w:val="FF0000"/>
-        </w:rPr>
-        <w:t>/Hi</w:t>
+        <w:t>sims-data/OriginalData/Hi</w:t>
       </w:r>
       <w:r>
         <w:rPr>
@@ -6760,7 +6306,6 @@
         </w:rPr>
         <w:t xml:space="preserve">, the variable </w:t>
       </w:r>
-      <w:proofErr w:type="spellStart"/>
       <w:r>
         <w:rPr>
           <w:rFonts w:cstheme="minorHAnsi"/>
@@ -6768,7 +6313,6 @@
         </w:rPr>
         <w:t>f_report</w:t>
       </w:r>
-      <w:proofErr w:type="spellEnd"/>
       <w:r>
         <w:rPr>
           <w:rFonts w:cstheme="minorHAnsi"/>
@@ -6781,21 +6325,12 @@
         </w:rPr>
         <w:t>will contain a string that says something like “</w:t>
       </w:r>
-      <w:proofErr w:type="spellStart"/>
-      <w:r>
-        <w:rPr>
-          <w:rFonts w:cstheme="minorHAnsi"/>
-          <w:color w:val="FF0000"/>
-        </w:rPr>
-        <w:t>output_sample</w:t>
-      </w:r>
-      <w:proofErr w:type="spellEnd"/>
-      <w:r>
-        <w:rPr>
-          <w:rFonts w:cstheme="minorHAnsi"/>
-          <w:color w:val="FF0000"/>
-        </w:rPr>
-        <w:t>/</w:t>
+      <w:r>
+        <w:rPr>
+          <w:rFonts w:cstheme="minorHAnsi"/>
+          <w:color w:val="FF0000"/>
+        </w:rPr>
+        <w:t>output_sample/</w:t>
       </w:r>
       <w:r>
         <w:rPr>
@@ -7061,24 +6596,22 @@
           <w:rFonts w:cstheme="minorHAnsi"/>
           <w:color w:val="FF0000"/>
         </w:rPr>
+        <w:t>/pca-analysis/</w:t>
+      </w:r>
+      <w:r>
+        <w:rPr>
+          <w:rFonts w:cstheme="minorHAnsi"/>
+          <w:color w:val="FF0000"/>
+        </w:rPr>
+        <w:t>SIMS_PCA</w:t>
+      </w:r>
+      <w:r>
+        <w:rPr>
+          <w:rFonts w:cstheme="minorHAnsi"/>
+          <w:color w:val="FF0000"/>
+        </w:rPr>
         <w:t>/</w:t>
       </w:r>
-      <w:proofErr w:type="spellStart"/>
-      <w:r>
-        <w:rPr>
-          <w:rFonts w:cstheme="minorHAnsi"/>
-          <w:color w:val="FF0000"/>
-        </w:rPr>
-        <w:t>pca</w:t>
-      </w:r>
-      <w:proofErr w:type="spellEnd"/>
-      <w:r>
-        <w:rPr>
-          <w:rFonts w:cstheme="minorHAnsi"/>
-          <w:color w:val="FF0000"/>
-        </w:rPr>
-        <w:t>-analysis/</w:t>
-      </w:r>
       <w:r>
         <w:rPr>
           <w:rFonts w:cstheme="minorHAnsi"/>
@@ -7098,24 +6631,8 @@
           <w:rFonts w:cstheme="minorHAnsi"/>
           <w:color w:val="FF0000"/>
         </w:rPr>
-        <w:t>SIMS_PCA</w:t>
-      </w:r>
-      <w:r>
-        <w:rPr>
-          <w:rFonts w:cstheme="minorHAnsi"/>
-          <w:color w:val="FF0000"/>
-        </w:rPr>
-        <w:t>/</w:t>
-      </w:r>
-      <w:proofErr w:type="spellStart"/>
-      <w:r>
-        <w:rPr>
-          <w:rFonts w:cstheme="minorHAnsi"/>
-          <w:color w:val="FF0000"/>
-        </w:rPr>
         <w:t>src</w:t>
       </w:r>
-      <w:proofErr w:type="spellEnd"/>
       <w:r>
         <w:rPr>
           <w:rFonts w:cstheme="minorHAnsi"/>
@@ -7394,14 +6911,7 @@
         <w:rPr>
           <w:rFonts w:cstheme="minorHAnsi"/>
         </w:rPr>
-        <w:t xml:space="preserve"> plots of PC1-PC5 with confidence </w:t>
-      </w:r>
-      <w:proofErr w:type="gramStart"/>
-      <w:r>
-        <w:rPr>
-          <w:rFonts w:cstheme="minorHAnsi"/>
-        </w:rPr>
-        <w:t>circle</w:t>
+        <w:t xml:space="preserve"> plots of PC1-PC5 with confidence circle</w:t>
       </w:r>
       <w:r>
         <w:rPr>
@@ -7409,7 +6919,6 @@
         </w:rPr>
         <w:t>s</w:t>
       </w:r>
-      <w:proofErr w:type="gramEnd"/>
     </w:p>
     <w:p>
       <w:pPr>
@@ -7439,14 +6948,7 @@
         <w:rPr>
           <w:rFonts w:cstheme="minorHAnsi"/>
         </w:rPr>
-        <w:t xml:space="preserve"> plots of PC1-PC5 without confidence </w:t>
-      </w:r>
-      <w:proofErr w:type="gramStart"/>
-      <w:r>
-        <w:rPr>
-          <w:rFonts w:cstheme="minorHAnsi"/>
-        </w:rPr>
-        <w:t>circle</w:t>
+        <w:t xml:space="preserve"> plots of PC1-PC5 without confidence circle</w:t>
       </w:r>
       <w:r>
         <w:rPr>
@@ -7454,7 +6956,6 @@
         </w:rPr>
         <w:t>s</w:t>
       </w:r>
-      <w:proofErr w:type="gramEnd"/>
     </w:p>
     <w:bookmarkEnd w:id="0"/>
     <w:p>
@@ -7886,24 +7387,22 @@
           <w:rFonts w:cstheme="minorHAnsi"/>
           <w:color w:val="FF0000"/>
         </w:rPr>
+        <w:t>/pca-analysis/</w:t>
+      </w:r>
+      <w:r>
+        <w:rPr>
+          <w:rFonts w:cstheme="minorHAnsi"/>
+          <w:color w:val="FF0000"/>
+        </w:rPr>
+        <w:t>SIMS_PCA</w:t>
+      </w:r>
+      <w:r>
+        <w:rPr>
+          <w:rFonts w:cstheme="minorHAnsi"/>
+          <w:color w:val="FF0000"/>
+        </w:rPr>
         <w:t>/</w:t>
       </w:r>
-      <w:proofErr w:type="spellStart"/>
-      <w:r>
-        <w:rPr>
-          <w:rFonts w:cstheme="minorHAnsi"/>
-          <w:color w:val="FF0000"/>
-        </w:rPr>
-        <w:t>pca</w:t>
-      </w:r>
-      <w:proofErr w:type="spellEnd"/>
-      <w:r>
-        <w:rPr>
-          <w:rFonts w:cstheme="minorHAnsi"/>
-          <w:color w:val="FF0000"/>
-        </w:rPr>
-        <w:t>-analysis/</w:t>
-      </w:r>
       <w:r>
         <w:rPr>
           <w:rFonts w:cstheme="minorHAnsi"/>
@@ -7923,40 +7422,15 @@
           <w:rFonts w:cstheme="minorHAnsi"/>
           <w:color w:val="FF0000"/>
         </w:rPr>
-        <w:t>SIMS_PCA</w:t>
-      </w:r>
-      <w:r>
-        <w:rPr>
-          <w:rFonts w:cstheme="minorHAnsi"/>
-          <w:color w:val="FF0000"/>
-        </w:rPr>
-        <w:t>/</w:t>
-      </w:r>
-      <w:proofErr w:type="spellStart"/>
-      <w:r>
-        <w:rPr>
-          <w:rFonts w:cstheme="minorHAnsi"/>
-          <w:color w:val="FF0000"/>
-        </w:rPr>
         <w:t>src</w:t>
       </w:r>
-      <w:proofErr w:type="spellEnd"/>
-      <w:r>
-        <w:rPr>
-          <w:rFonts w:cstheme="minorHAnsi"/>
-          <w:color w:val="FF0000"/>
-        </w:rPr>
-        <w:t>/</w:t>
-      </w:r>
-      <w:proofErr w:type="spellStart"/>
-      <w:r>
-        <w:rPr>
-          <w:rFonts w:cstheme="minorHAnsi"/>
-          <w:color w:val="FF0000"/>
-        </w:rPr>
-        <w:t>pca_sims</w:t>
-      </w:r>
-      <w:proofErr w:type="spellEnd"/>
+      <w:r>
+        <w:rPr>
+          <w:rFonts w:cstheme="minorHAnsi"/>
+          <w:color w:val="FF0000"/>
+        </w:rPr>
+        <w:t>/pca_sims</w:t>
+      </w:r>
       <w:r>
         <w:rPr>
           <w:rFonts w:cstheme="minorHAnsi"/>
@@ -8076,37 +7550,14 @@
         <w:rPr>
           <w:rFonts w:cstheme="minorHAnsi"/>
         </w:rPr>
-        <w:t>'</w:t>
-      </w:r>
-      <w:proofErr w:type="spellStart"/>
-      <w:proofErr w:type="gramStart"/>
-      <w:r>
-        <w:rPr>
-          <w:rFonts w:cstheme="minorHAnsi"/>
-        </w:rPr>
-        <w:t>font</w:t>
-      </w:r>
-      <w:proofErr w:type="gramEnd"/>
-      <w:r>
-        <w:rPr>
-          <w:rFonts w:cstheme="minorHAnsi"/>
-        </w:rPr>
-        <w:t>.family':</w:t>
-      </w:r>
-      <w:r>
-        <w:rPr>
-          <w:rFonts w:cstheme="minorHAnsi"/>
-          <w:color w:val="FF0000"/>
-        </w:rPr>
-        <w:t>'serif</w:t>
-      </w:r>
-      <w:proofErr w:type="spellEnd"/>
-      <w:r>
-        <w:rPr>
-          <w:rFonts w:cstheme="minorHAnsi"/>
-          <w:color w:val="FF0000"/>
-        </w:rPr>
-        <w:t>'</w:t>
+        <w:t>'font.family':</w:t>
+      </w:r>
+      <w:r>
+        <w:rPr>
+          <w:rFonts w:cstheme="minorHAnsi"/>
+          <w:color w:val="FF0000"/>
+        </w:rPr>
+        <w:t>'serif'</w:t>
       </w:r>
       <w:r>
         <w:rPr>
@@ -8127,37 +7578,14 @@
         <w:rPr>
           <w:rFonts w:cstheme="minorHAnsi"/>
         </w:rPr>
-        <w:t>    '</w:t>
-      </w:r>
-      <w:proofErr w:type="spellStart"/>
-      <w:proofErr w:type="gramStart"/>
-      <w:r>
-        <w:rPr>
-          <w:rFonts w:cstheme="minorHAnsi"/>
-        </w:rPr>
-        <w:t>font</w:t>
-      </w:r>
-      <w:proofErr w:type="gramEnd"/>
-      <w:r>
-        <w:rPr>
-          <w:rFonts w:cstheme="minorHAnsi"/>
-        </w:rPr>
-        <w:t>.serif':</w:t>
-      </w:r>
-      <w:r>
-        <w:rPr>
-          <w:rFonts w:cstheme="minorHAnsi"/>
-          <w:color w:val="FF0000"/>
-        </w:rPr>
-        <w:t>'Times</w:t>
-      </w:r>
-      <w:proofErr w:type="spellEnd"/>
-      <w:r>
-        <w:rPr>
-          <w:rFonts w:cstheme="minorHAnsi"/>
-          <w:color w:val="FF0000"/>
-        </w:rPr>
-        <w:t xml:space="preserve"> New Roman'</w:t>
+        <w:t>    'font.serif':</w:t>
+      </w:r>
+      <w:r>
+        <w:rPr>
+          <w:rFonts w:cstheme="minorHAnsi"/>
+          <w:color w:val="FF0000"/>
+        </w:rPr>
+        <w:t>'Times New Roman'</w:t>
       </w:r>
       <w:r>
         <w:rPr>
@@ -8178,29 +7606,7 @@
         <w:rPr>
           <w:rFonts w:cstheme="minorHAnsi"/>
         </w:rPr>
-        <w:t>    '</w:t>
-      </w:r>
-      <w:proofErr w:type="spellStart"/>
-      <w:proofErr w:type="gramStart"/>
-      <w:r>
-        <w:rPr>
-          <w:rFonts w:cstheme="minorHAnsi"/>
-        </w:rPr>
-        <w:t>axes</w:t>
-      </w:r>
-      <w:proofErr w:type="gramEnd"/>
-      <w:r>
-        <w:rPr>
-          <w:rFonts w:cstheme="minorHAnsi"/>
-        </w:rPr>
-        <w:t>.labelsize</w:t>
-      </w:r>
-      <w:proofErr w:type="spellEnd"/>
-      <w:r>
-        <w:rPr>
-          <w:rFonts w:cstheme="minorHAnsi"/>
-        </w:rPr>
-        <w:t xml:space="preserve">': </w:t>
+        <w:t xml:space="preserve">    'axes.labelsize': </w:t>
       </w:r>
       <w:r>
         <w:rPr>
@@ -8228,21 +7634,7 @@
         <w:rPr>
           <w:rFonts w:cstheme="minorHAnsi"/>
         </w:rPr>
-        <w:t>    '</w:t>
-      </w:r>
-      <w:proofErr w:type="gramStart"/>
-      <w:r>
-        <w:rPr>
-          <w:rFonts w:cstheme="minorHAnsi"/>
-        </w:rPr>
-        <w:t>xtick</w:t>
-      </w:r>
-      <w:proofErr w:type="gramEnd"/>
-      <w:r>
-        <w:rPr>
-          <w:rFonts w:cstheme="minorHAnsi"/>
-        </w:rPr>
-        <w:t>.labelsize':</w:t>
+        <w:t>    'xtick.labelsize':</w:t>
       </w:r>
       <w:r>
         <w:rPr>
@@ -8270,21 +7662,7 @@
         <w:rPr>
           <w:rFonts w:cstheme="minorHAnsi"/>
         </w:rPr>
-        <w:t>    '</w:t>
-      </w:r>
-      <w:proofErr w:type="gramStart"/>
-      <w:r>
-        <w:rPr>
-          <w:rFonts w:cstheme="minorHAnsi"/>
-        </w:rPr>
-        <w:t>ytick</w:t>
-      </w:r>
-      <w:proofErr w:type="gramEnd"/>
-      <w:r>
-        <w:rPr>
-          <w:rFonts w:cstheme="minorHAnsi"/>
-        </w:rPr>
-        <w:t>.labelsize':</w:t>
+        <w:t>    'ytick.labelsize':</w:t>
       </w:r>
       <w:r>
         <w:rPr>
@@ -8312,21 +7690,7 @@
         <w:rPr>
           <w:rFonts w:cstheme="minorHAnsi"/>
         </w:rPr>
-        <w:t>    '</w:t>
-      </w:r>
-      <w:proofErr w:type="gramStart"/>
-      <w:r>
-        <w:rPr>
-          <w:rFonts w:cstheme="minorHAnsi"/>
-        </w:rPr>
-        <w:t>lines</w:t>
-      </w:r>
-      <w:proofErr w:type="gramEnd"/>
-      <w:r>
-        <w:rPr>
-          <w:rFonts w:cstheme="minorHAnsi"/>
-        </w:rPr>
-        <w:t>.linewidth':</w:t>
+        <w:t>    'lines.linewidth':</w:t>
       </w:r>
       <w:r>
         <w:rPr>
@@ -8354,21 +7718,7 @@
         <w:rPr>
           <w:rFonts w:cstheme="minorHAnsi"/>
         </w:rPr>
-        <w:t>    '</w:t>
-      </w:r>
-      <w:proofErr w:type="gramStart"/>
-      <w:r>
-        <w:rPr>
-          <w:rFonts w:cstheme="minorHAnsi"/>
-        </w:rPr>
-        <w:t>lines</w:t>
-      </w:r>
-      <w:proofErr w:type="gramEnd"/>
-      <w:r>
-        <w:rPr>
-          <w:rFonts w:cstheme="minorHAnsi"/>
-        </w:rPr>
-        <w:t>.markersize':</w:t>
+        <w:t>    'lines.markersize':</w:t>
       </w:r>
       <w:r>
         <w:rPr>
@@ -8396,29 +7746,7 @@
         <w:rPr>
           <w:rFonts w:cstheme="minorHAnsi"/>
         </w:rPr>
-        <w:t>    '</w:t>
-      </w:r>
-      <w:proofErr w:type="spellStart"/>
-      <w:proofErr w:type="gramStart"/>
-      <w:r>
-        <w:rPr>
-          <w:rFonts w:cstheme="minorHAnsi"/>
-        </w:rPr>
-        <w:t>legend</w:t>
-      </w:r>
-      <w:proofErr w:type="gramEnd"/>
-      <w:r>
-        <w:rPr>
-          <w:rFonts w:cstheme="minorHAnsi"/>
-        </w:rPr>
-        <w:t>.fontsize</w:t>
-      </w:r>
-      <w:proofErr w:type="spellEnd"/>
-      <w:r>
-        <w:rPr>
-          <w:rFonts w:cstheme="minorHAnsi"/>
-        </w:rPr>
-        <w:t xml:space="preserve">': </w:t>
+        <w:t xml:space="preserve">    'legend.fontsize': </w:t>
       </w:r>
       <w:r>
         <w:rPr>
@@ -8528,21 +7856,12 @@
         </w:rPr>
         <w:t xml:space="preserve"> find “</w:t>
       </w:r>
-      <w:proofErr w:type="spellStart"/>
-      <w:r>
-        <w:rPr>
-          <w:rFonts w:cstheme="minorHAnsi"/>
-          <w:color w:val="FF0000"/>
-        </w:rPr>
-        <w:t>nstd</w:t>
-      </w:r>
-      <w:proofErr w:type="spellEnd"/>
-      <w:r>
-        <w:rPr>
-          <w:rFonts w:cstheme="minorHAnsi"/>
-          <w:color w:val="FF0000"/>
-        </w:rPr>
-        <w:t xml:space="preserve"> = 1.645</w:t>
+      <w:r>
+        <w:rPr>
+          <w:rFonts w:cstheme="minorHAnsi"/>
+          <w:color w:val="FF0000"/>
+        </w:rPr>
+        <w:t>nstd = 1.645</w:t>
       </w:r>
       <w:r>
         <w:rPr>
@@ -9295,21 +8614,12 @@
         </w:rPr>
         <w:t xml:space="preserve">and change </w:t>
       </w:r>
-      <w:proofErr w:type="spellStart"/>
-      <w:r>
-        <w:rPr>
-          <w:rFonts w:cstheme="minorHAnsi"/>
-          <w:color w:val="FF0000"/>
-        </w:rPr>
-        <w:t>max_pcacomp</w:t>
-      </w:r>
-      <w:proofErr w:type="spellEnd"/>
-      <w:r>
-        <w:rPr>
-          <w:rFonts w:cstheme="minorHAnsi"/>
-          <w:color w:val="FF0000"/>
-        </w:rPr>
-        <w:t xml:space="preserve"> = 5</w:t>
+      <w:r>
+        <w:rPr>
+          <w:rFonts w:cstheme="minorHAnsi"/>
+          <w:color w:val="FF0000"/>
+        </w:rPr>
+        <w:t>max_pcacomp = 5</w:t>
       </w:r>
       <w:r>
         <w:rPr>
@@ -9317,21 +8627,12 @@
         </w:rPr>
         <w:t xml:space="preserve"> to </w:t>
       </w:r>
-      <w:proofErr w:type="spellStart"/>
-      <w:r>
-        <w:rPr>
-          <w:rFonts w:cstheme="minorHAnsi"/>
-          <w:color w:val="FF0000"/>
-        </w:rPr>
-        <w:t>max_pcacomp</w:t>
-      </w:r>
-      <w:proofErr w:type="spellEnd"/>
-      <w:r>
-        <w:rPr>
-          <w:rFonts w:cstheme="minorHAnsi"/>
-          <w:color w:val="FF0000"/>
-        </w:rPr>
-        <w:t>=</w:t>
+      <w:r>
+        <w:rPr>
+          <w:rFonts w:cstheme="minorHAnsi"/>
+          <w:color w:val="FF0000"/>
+        </w:rPr>
+        <w:t>max_pcacomp=</w:t>
       </w:r>
       <w:r>
         <w:rPr>
@@ -9787,19 +9088,11 @@
           <w:rFonts w:cstheme="minorHAnsi"/>
         </w:rPr>
       </w:pPr>
-      <w:proofErr w:type="spellStart"/>
-      <w:r>
-        <w:rPr>
-          <w:rFonts w:cstheme="minorHAnsi"/>
-        </w:rPr>
-        <w:t>markern</w:t>
-      </w:r>
-      <w:proofErr w:type="spellEnd"/>
-      <w:r>
-        <w:rPr>
-          <w:rFonts w:cstheme="minorHAnsi"/>
-        </w:rPr>
-        <w:t xml:space="preserve"> = [ ',','o','H','^','v','x','1','D','X','2','3','4','8','s','p','.',</w:t>
+      <w:r>
+        <w:rPr>
+          <w:rFonts w:cstheme="minorHAnsi"/>
+        </w:rPr>
+        <w:t>markern = [ ',','o','H','^','v','x','1','D','X','2','3','4','8','s','p','.',</w:t>
       </w:r>
     </w:p>
     <w:p>
@@ -9827,35 +9120,7 @@
         <w:rPr>
           <w:rFonts w:cstheme="minorHAnsi"/>
         </w:rPr>
-        <w:t xml:space="preserve">        </w:t>
-      </w:r>
-      <w:proofErr w:type="spellStart"/>
-      <w:r>
-        <w:rPr>
-          <w:rFonts w:cstheme="minorHAnsi"/>
-        </w:rPr>
-        <w:t>colorn</w:t>
-      </w:r>
-      <w:proofErr w:type="spellEnd"/>
-      <w:r>
-        <w:rPr>
-          <w:rFonts w:cstheme="minorHAnsi"/>
-        </w:rPr>
-        <w:t xml:space="preserve"> = ['</w:t>
-      </w:r>
-      <w:proofErr w:type="spellStart"/>
-      <w:r>
-        <w:rPr>
-          <w:rFonts w:cstheme="minorHAnsi"/>
-        </w:rPr>
-        <w:t>purple','green','blue','brown','red</w:t>
-      </w:r>
-      <w:proofErr w:type="spellEnd"/>
-      <w:r>
-        <w:rPr>
-          <w:rFonts w:cstheme="minorHAnsi"/>
-        </w:rPr>
-        <w:t>',</w:t>
+        <w:t>        colorn = ['purple','green','blue','brown','red',</w:t>
       </w:r>
     </w:p>
     <w:p>
@@ -9869,21 +9134,7 @@
         <w:rPr>
           <w:rFonts w:cstheme="minorHAnsi"/>
         </w:rPr>
-        <w:t>                    '</w:t>
-      </w:r>
-      <w:proofErr w:type="spellStart"/>
-      <w:r>
-        <w:rPr>
-          <w:rFonts w:cstheme="minorHAnsi"/>
-        </w:rPr>
-        <w:t>teal','orange','magenta','pink</w:t>
-      </w:r>
-      <w:proofErr w:type="spellEnd"/>
-      <w:r>
-        <w:rPr>
-          <w:rFonts w:cstheme="minorHAnsi"/>
-        </w:rPr>
-        <w:t>',</w:t>
+        <w:t>                    'teal','orange','magenta','pink',</w:t>
       </w:r>
     </w:p>
     <w:p>
@@ -9897,21 +9148,7 @@
         <w:rPr>
           <w:rFonts w:cstheme="minorHAnsi"/>
         </w:rPr>
-        <w:t>                    '</w:t>
-      </w:r>
-      <w:proofErr w:type="spellStart"/>
-      <w:r>
-        <w:rPr>
-          <w:rFonts w:cstheme="minorHAnsi"/>
-        </w:rPr>
-        <w:t>gray','violet','turquoise','yellow</w:t>
-      </w:r>
-      <w:proofErr w:type="spellEnd"/>
-      <w:r>
-        <w:rPr>
-          <w:rFonts w:cstheme="minorHAnsi"/>
-        </w:rPr>
-        <w:t>',</w:t>
+        <w:t>                    'gray','violet','turquoise','yellow',</w:t>
       </w:r>
     </w:p>
     <w:p>
@@ -9925,21 +9162,7 @@
         <w:rPr>
           <w:rFonts w:cstheme="minorHAnsi"/>
         </w:rPr>
-        <w:t>                    'lavender','tan','cyan','aqua','</w:t>
-      </w:r>
-      <w:proofErr w:type="spellStart"/>
-      <w:r>
-        <w:rPr>
-          <w:rFonts w:cstheme="minorHAnsi"/>
-        </w:rPr>
-        <w:t>yellowgreen</w:t>
-      </w:r>
-      <w:proofErr w:type="spellEnd"/>
-      <w:r>
-        <w:rPr>
-          <w:rFonts w:cstheme="minorHAnsi"/>
-        </w:rPr>
-        <w:t>','chocolate',</w:t>
+        <w:t>                    'lavender','tan','cyan','aqua','yellowgreen','chocolate',</w:t>
       </w:r>
     </w:p>
     <w:p>
@@ -9953,21 +9176,7 @@
         <w:rPr>
           <w:rFonts w:cstheme="minorHAnsi"/>
         </w:rPr>
-        <w:t>                    '</w:t>
-      </w:r>
-      <w:proofErr w:type="spellStart"/>
-      <w:r>
-        <w:rPr>
-          <w:rFonts w:cstheme="minorHAnsi"/>
-        </w:rPr>
-        <w:t>coral','fuchsia','goldenrod','indigo</w:t>
-      </w:r>
-      <w:proofErr w:type="spellEnd"/>
-      <w:r>
-        <w:rPr>
-          <w:rFonts w:cstheme="minorHAnsi"/>
-        </w:rPr>
-        <w:t>',</w:t>
+        <w:t>                    'coral','fuchsia','goldenrod','indigo',</w:t>
       </w:r>
     </w:p>
     <w:p>
@@ -9981,63 +9190,7 @@
         <w:rPr>
           <w:rFonts w:cstheme="minorHAnsi"/>
         </w:rPr>
-        <w:t>                    'grey','</w:t>
-      </w:r>
-      <w:proofErr w:type="spellStart"/>
-      <w:r>
-        <w:rPr>
-          <w:rFonts w:cstheme="minorHAnsi"/>
-        </w:rPr>
-        <w:t>darkorange</w:t>
-      </w:r>
-      <w:proofErr w:type="spellEnd"/>
-      <w:r>
-        <w:rPr>
-          <w:rFonts w:cstheme="minorHAnsi"/>
-        </w:rPr>
-        <w:t>','</w:t>
-      </w:r>
-      <w:proofErr w:type="spellStart"/>
-      <w:r>
-        <w:rPr>
-          <w:rFonts w:cstheme="minorHAnsi"/>
-        </w:rPr>
-        <w:t>rosybrown</w:t>
-      </w:r>
-      <w:proofErr w:type="spellEnd"/>
-      <w:r>
-        <w:rPr>
-          <w:rFonts w:cstheme="minorHAnsi"/>
-        </w:rPr>
-        <w:t>','</w:t>
-      </w:r>
-      <w:proofErr w:type="spellStart"/>
-      <w:r>
-        <w:rPr>
-          <w:rFonts w:cstheme="minorHAnsi"/>
-        </w:rPr>
-        <w:t>palegreen</w:t>
-      </w:r>
-      <w:proofErr w:type="spellEnd"/>
-      <w:r>
-        <w:rPr>
-          <w:rFonts w:cstheme="minorHAnsi"/>
-        </w:rPr>
-        <w:t>','</w:t>
-      </w:r>
-      <w:proofErr w:type="spellStart"/>
-      <w:r>
-        <w:rPr>
-          <w:rFonts w:cstheme="minorHAnsi"/>
-        </w:rPr>
-        <w:t>deepskyblue</w:t>
-      </w:r>
-      <w:proofErr w:type="spellEnd"/>
-      <w:r>
-        <w:rPr>
-          <w:rFonts w:cstheme="minorHAnsi"/>
-        </w:rPr>
-        <w:t>']</w:t>
+        <w:t>                    'grey','darkorange','rosybrown','palegreen','deepskyblue']</w:t>
       </w:r>
     </w:p>
     <w:p>
@@ -10234,21 +9387,12 @@
         </w:rPr>
         <w:t xml:space="preserve"> change </w:t>
       </w:r>
-      <w:proofErr w:type="spellStart"/>
-      <w:r>
-        <w:rPr>
-          <w:rFonts w:cstheme="minorHAnsi"/>
-          <w:color w:val="FF0000"/>
-        </w:rPr>
-        <w:t>fetchn_more</w:t>
-      </w:r>
-      <w:proofErr w:type="spellEnd"/>
-      <w:r>
-        <w:rPr>
-          <w:rFonts w:cstheme="minorHAnsi"/>
-          <w:color w:val="FF0000"/>
-        </w:rPr>
-        <w:t>=20</w:t>
+      <w:r>
+        <w:rPr>
+          <w:rFonts w:cstheme="minorHAnsi"/>
+          <w:color w:val="FF0000"/>
+        </w:rPr>
+        <w:t>fetchn_more=20</w:t>
       </w:r>
       <w:r>
         <w:rPr>
@@ -12061,14 +11205,7 @@
         <w:rPr>
           <w:rFonts w:cstheme="minorHAnsi"/>
         </w:rPr>
-        <w:t xml:space="preserve">The following section provides guidance on how the user can incorporate rules to assign mass values to similar chemical species. For example, for </w:t>
-      </w:r>
-      <w:proofErr w:type="spellStart"/>
-      <w:r>
-        <w:rPr>
-          <w:rFonts w:cstheme="minorHAnsi"/>
-        </w:rPr>
-        <w:t>SiO</w:t>
+        <w:t>The following section provides guidance on how the user can incorporate rules to assign mass values to similar chemical species. For example, for SiO</w:t>
       </w:r>
       <w:r>
         <w:rPr>
@@ -12077,7 +11214,6 @@
         </w:rPr>
         <w:t>x</w:t>
       </w:r>
-      <w:proofErr w:type="spellEnd"/>
       <w:r>
         <w:rPr>
           <w:rFonts w:cstheme="minorHAnsi"/>
@@ -12107,14 +11243,7 @@
         <w:rPr>
           <w:rFonts w:cstheme="minorHAnsi"/>
         </w:rPr>
-        <w:t xml:space="preserve">’, values related to </w:t>
-      </w:r>
-      <w:proofErr w:type="spellStart"/>
-      <w:r>
-        <w:rPr>
-          <w:rFonts w:cstheme="minorHAnsi"/>
-        </w:rPr>
-        <w:t>SiO</w:t>
+        <w:t>’, values related to SiO</w:t>
       </w:r>
       <w:r>
         <w:rPr>
@@ -12123,7 +11252,6 @@
         </w:rPr>
         <w:t>x</w:t>
       </w:r>
-      <w:proofErr w:type="spellEnd"/>
       <w:r>
         <w:rPr>
           <w:rFonts w:cstheme="minorHAnsi"/>
@@ -13003,15 +12131,7 @@
           <w:rFonts w:cstheme="minorHAnsi"/>
           <w:color w:val="000000" w:themeColor="text1"/>
         </w:rPr>
-        <w:t xml:space="preserve"> </w:t>
-      </w:r>
-      <w:proofErr w:type="spellStart"/>
-      <w:r>
-        <w:rPr>
-          <w:rFonts w:cstheme="minorHAnsi"/>
-          <w:color w:val="000000" w:themeColor="text1"/>
-        </w:rPr>
-        <w:t>SiO</w:t>
+        <w:t xml:space="preserve"> SiO</w:t>
       </w:r>
       <w:r>
         <w:rPr>
@@ -13021,7 +12141,6 @@
         </w:rPr>
         <w:t>x</w:t>
       </w:r>
-      <w:proofErr w:type="spellEnd"/>
       <w:r>
         <w:rPr>
           <w:rFonts w:cstheme="minorHAnsi"/>
@@ -13249,6 +12368,7 @@
       <w:r>
         <w:rPr>
           <w:rFonts w:cstheme="minorHAnsi"/>
+          <w:noProof/>
         </w:rPr>
         <w:drawing>
           <wp:inline distT="0" distB="0" distL="0" distR="0" wp14:anchorId="642F7FDF" wp14:editId="2BD1F832">
@@ -13388,21 +12508,7 @@
         <w:rPr>
           <w:rFonts w:cstheme="minorHAnsi"/>
         </w:rPr>
-        <w:t xml:space="preserve">The first column name is ‘Mass (u)’ and the values in the column should be unit </w:t>
-      </w:r>
-      <w:proofErr w:type="gramStart"/>
-      <w:r>
-        <w:rPr>
-          <w:rFonts w:cstheme="minorHAnsi"/>
-        </w:rPr>
-        <w:t>masses;</w:t>
-      </w:r>
-      <w:proofErr w:type="gramEnd"/>
-      <w:r>
-        <w:rPr>
-          <w:rFonts w:cstheme="minorHAnsi"/>
-        </w:rPr>
-        <w:t xml:space="preserve"> i.e., whole integers.</w:t>
+        <w:t>The first column name is ‘Mass (u)’ and the values in the column should be unit masses; i.e., whole integers.</w:t>
       </w:r>
     </w:p>
     <w:p>
@@ -13571,16 +12677,8 @@
         <w:rPr>
           <w:rFonts w:cstheme="minorHAnsi"/>
         </w:rPr>
-        <w:t xml:space="preserve">The first three digits are the sample group </w:t>
-      </w:r>
-      <w:proofErr w:type="gramStart"/>
-      <w:r>
-        <w:rPr>
-          <w:rFonts w:cstheme="minorHAnsi"/>
-        </w:rPr>
-        <w:t>number</w:t>
-      </w:r>
-      <w:proofErr w:type="gramEnd"/>
+        <w:t>The first three digits are the sample group number</w:t>
+      </w:r>
     </w:p>
     <w:p>
       <w:pPr>
@@ -13623,17 +12721,8 @@
           <w:rFonts w:cstheme="minorHAnsi"/>
           <w:color w:val="000000" w:themeColor="text1"/>
         </w:rPr>
-        <w:t xml:space="preserve">There can be up to 999 samples simultaneously </w:t>
-      </w:r>
-      <w:proofErr w:type="gramStart"/>
-      <w:r>
-        <w:rPr>
-          <w:rFonts w:cstheme="minorHAnsi"/>
-          <w:color w:val="000000" w:themeColor="text1"/>
-        </w:rPr>
-        <w:t>analyzed</w:t>
-      </w:r>
-      <w:proofErr w:type="gramEnd"/>
+        <w:t>There can be up to 999 samples simultaneously analyzed</w:t>
+      </w:r>
     </w:p>
     <w:p>
       <w:pPr>
@@ -13651,17 +12740,8 @@
           <w:rFonts w:cstheme="minorHAnsi"/>
           <w:color w:val="000000" w:themeColor="text1"/>
         </w:rPr>
-        <w:t xml:space="preserve">The last two characters specify whether 1) the spectra are positive or negative ions and 2) the measurement location number, </w:t>
-      </w:r>
-      <w:proofErr w:type="gramStart"/>
-      <w:r>
-        <w:rPr>
-          <w:rFonts w:cstheme="minorHAnsi"/>
-          <w:color w:val="000000" w:themeColor="text1"/>
-        </w:rPr>
-        <w:t>respectively</w:t>
-      </w:r>
-      <w:proofErr w:type="gramEnd"/>
+        <w:t>The last two characters specify whether 1) the spectra are positive or negative ions and 2) the measurement location number, respectively</w:t>
+      </w:r>
     </w:p>
     <w:p>
       <w:pPr>
@@ -13705,17 +12785,8 @@
           <w:rFonts w:cstheme="minorHAnsi"/>
           <w:color w:val="000000" w:themeColor="text1"/>
         </w:rPr>
-        <w:t>Additional example: Column name for sample 479 at the fourth location analyzed in negative mode: 479-</w:t>
-      </w:r>
-      <w:proofErr w:type="gramStart"/>
-      <w:r>
-        <w:rPr>
-          <w:rFonts w:cstheme="minorHAnsi"/>
-          <w:color w:val="000000" w:themeColor="text1"/>
-        </w:rPr>
-        <w:t>N4</w:t>
-      </w:r>
-      <w:proofErr w:type="gramEnd"/>
+        <w:t>Additional example: Column name for sample 479 at the fourth location analyzed in negative mode: 479-N4</w:t>
+      </w:r>
     </w:p>
     <w:p>
       <w:pPr>
@@ -13985,33 +13056,13 @@
         </w:rPr>
         <w:t xml:space="preserve">Save the formatted data as a text file in </w:t>
       </w:r>
-      <w:proofErr w:type="spellStart"/>
-      <w:r>
-        <w:rPr>
-          <w:rFonts w:cstheme="minorHAnsi"/>
-          <w:color w:val="FF0000"/>
-        </w:rPr>
-        <w:t>pca</w:t>
-      </w:r>
-      <w:proofErr w:type="spellEnd"/>
-      <w:r>
-        <w:rPr>
-          <w:rFonts w:cstheme="minorHAnsi"/>
-          <w:color w:val="FF0000"/>
-        </w:rPr>
-        <w:t>/SIMS_PCA/SIMS_PCA/sims-data/</w:t>
-      </w:r>
-      <w:proofErr w:type="spellStart"/>
-      <w:proofErr w:type="gramStart"/>
-      <w:r>
-        <w:rPr>
-          <w:rFonts w:cstheme="minorHAnsi"/>
-          <w:color w:val="FF0000"/>
-        </w:rPr>
-        <w:t>OriginalData</w:t>
-      </w:r>
-      <w:proofErr w:type="spellEnd"/>
-      <w:proofErr w:type="gramEnd"/>
+      <w:r>
+        <w:rPr>
+          <w:rFonts w:cstheme="minorHAnsi"/>
+          <w:color w:val="FF0000"/>
+        </w:rPr>
+        <w:t>pca/SIMS_PCA/SIMS_PCA/sims-data/OriginalData</w:t>
+      </w:r>
     </w:p>
     <w:p>
       <w:pPr>
@@ -14205,13 +13256,7 @@
         <w:rPr>
           <w:rFonts w:cstheme="minorHAnsi"/>
         </w:rPr>
-        <w:t>A selection of example samples is included (names and descriptions in the catalog file are purely for demonstrative purposes and may not be fully representative of actual experimental procedures used to retrieve the data).</w:t>
-      </w:r>
-      <w:r>
-        <w:rPr>
-          <w:rFonts w:cstheme="minorHAnsi"/>
-        </w:rPr>
-        <w:t xml:space="preserve"> </w:t>
+        <w:t xml:space="preserve">A selection of example samples is included (names and descriptions in the catalog file are purely for demonstrative purposes and may not be fully representative of actual experimental procedures used to retrieve the data). </w:t>
       </w:r>
       <w:r>
         <w:rPr>
@@ -14234,6 +13279,7 @@
           <w:rFonts w:cstheme="minorHAnsi"/>
           <w:b/>
           <w:bCs/>
+          <w:noProof/>
         </w:rPr>
         <w:drawing>
           <wp:inline distT="0" distB="0" distL="0" distR="0" wp14:anchorId="5445DC3A" wp14:editId="11479F0F">
@@ -14318,21 +13364,7 @@
         <w:rPr>
           <w:rFonts w:cstheme="minorHAnsi"/>
         </w:rPr>
-        <w:t xml:space="preserve"> double-check that each is </w:t>
-      </w:r>
-      <w:proofErr w:type="gramStart"/>
-      <w:r>
-        <w:rPr>
-          <w:rFonts w:cstheme="minorHAnsi"/>
-        </w:rPr>
-        <w:t>actually one</w:t>
-      </w:r>
-      <w:proofErr w:type="gramEnd"/>
-      <w:r>
-        <w:rPr>
-          <w:rFonts w:cstheme="minorHAnsi"/>
-        </w:rPr>
-        <w:t xml:space="preserve"> of your sample numbers. If you do happen to accidentally include a sample number that doesn’t exist, it will simply be ignored by the software.</w:t>
+        <w:t xml:space="preserve"> double-check that each is actually one of your sample numbers. If you do happen to accidentally include a sample number that doesn’t exist, it will simply be ignored by the software.</w:t>
       </w:r>
     </w:p>
     <w:sectPr>
@@ -17251,6 +16283,7 @@
   <w:style w:type="character" w:default="1" w:styleId="DefaultParagraphFont">
     <w:name w:val="Default Paragraph Font"/>
     <w:uiPriority w:val="1"/>
+    <w:semiHidden/>
     <w:unhideWhenUsed/>
   </w:style>
   <w:style w:type="table" w:default="1" w:styleId="TableNormal">
@@ -17775,6 +16808,10 @@
 </file>
 
 <file path=customXml/item1.xml><?xml version="1.0" encoding="utf-8"?>
+<b:Sources xmlns:b="http://schemas.openxmlformats.org/officeDocument/2006/bibliography" xmlns="http://schemas.openxmlformats.org/officeDocument/2006/bibliography" SelectedStyle="\APASixthEditionOfficeOnline.xsl" StyleName="APA" Version="6"/>
+</file>
+
+<file path=customXml/item2.xml><?xml version="1.0" encoding="utf-8"?>
 <s:customData xmlns="http://www.wps.cn/officeDocument/2013/wpsCustomData" xmlns:s="http://www.wps.cn/officeDocument/2013/wpsCustomData">
   <customSectProps>
     <customSectPr/>
@@ -17782,22 +16819,18 @@
 </s:customData>
 </file>
 
-<file path=customXml/item2.xml><?xml version="1.0" encoding="utf-8"?>
-<b:Sources xmlns:b="http://schemas.openxmlformats.org/officeDocument/2006/bibliography" xmlns="http://schemas.openxmlformats.org/officeDocument/2006/bibliography" SelectedStyle="\APASixthEditionOfficeOnline.xsl" StyleName="APA" Version="6"/>
+<file path=customXml/itemProps1.xml><?xml version="1.0" encoding="utf-8"?>
+<ds:datastoreItem xmlns:ds="http://schemas.openxmlformats.org/officeDocument/2006/customXml" ds:itemID="{4BF8F0CE-F7C5-4534-94E1-1FD85E4FBDA4}">
+  <ds:schemaRefs>
+    <ds:schemaRef ds:uri="http://schemas.openxmlformats.org/officeDocument/2006/bibliography"/>
+  </ds:schemaRefs>
+</ds:datastoreItem>
 </file>
 
-<file path=customXml/itemProps1.xml><?xml version="1.0" encoding="utf-8"?>
+<file path=customXml/itemProps2.xml><?xml version="1.0" encoding="utf-8"?>
 <ds:datastoreItem xmlns:ds="http://schemas.openxmlformats.org/officeDocument/2006/customXml" ds:itemID="{B1977F7D-205B-4081-913C-38D41E755F92}">
   <ds:schemaRefs>
     <ds:schemaRef ds:uri="http://www.wps.cn/officeDocument/2013/wpsCustomData"/>
   </ds:schemaRefs>
 </ds:datastoreItem>
-</file>
-
-<file path=customXml/itemProps2.xml><?xml version="1.0" encoding="utf-8"?>
-<ds:datastoreItem xmlns:ds="http://schemas.openxmlformats.org/officeDocument/2006/customXml" ds:itemID="{4BF8F0CE-F7C5-4534-94E1-1FD85E4FBDA4}">
-  <ds:schemaRefs>
-    <ds:schemaRef ds:uri="http://schemas.openxmlformats.org/officeDocument/2006/bibliography"/>
-  </ds:schemaRefs>
-</ds:datastoreItem>
 </file>
</xml_diff>